<commit_message>
Astah: scenari negativi (Iterazione 3).
</commit_message>
<xml_diff>
--- a/Documentazione/Iterazione 3/E3.docx
+++ b/Documentazione/Iterazione 3/E3.docx
@@ -494,6 +494,61 @@
           <w:szCs w:val="28"/>
         </w:rPr>
         <w:t xml:space="preserve"> appunti duplicati.</w:t>
+      </w:r>
+    </w:p>
+    <w:p>
+      <w:pPr>
+        <w:rPr>
+          <w:sz w:val="28"/>
+          <w:szCs w:val="28"/>
+        </w:rPr>
+      </w:pPr>
+      <w:r>
+        <w:rPr>
+          <w:sz w:val="28"/>
+          <w:szCs w:val="28"/>
+        </w:rPr>
+        <w:t>Punti completati:</w:t>
+      </w:r>
+    </w:p>
+    <w:p>
+      <w:pPr>
+        <w:pStyle w:val="Paragrafoelenco"/>
+        <w:numPr>
+          <w:ilvl w:val="0"/>
+          <w:numId w:val="3"/>
+        </w:numPr>
+        <w:rPr>
+          <w:sz w:val="28"/>
+          <w:szCs w:val="28"/>
+        </w:rPr>
+      </w:pPr>
+      <w:r>
+        <w:rPr>
+          <w:sz w:val="28"/>
+          <w:szCs w:val="28"/>
+        </w:rPr>
+        <w:t>Conclusi i file Astah degli scenari negativi.</w:t>
+      </w:r>
+    </w:p>
+    <w:p>
+      <w:pPr>
+        <w:pStyle w:val="Paragrafoelenco"/>
+        <w:numPr>
+          <w:ilvl w:val="0"/>
+          <w:numId w:val="3"/>
+        </w:numPr>
+        <w:rPr>
+          <w:sz w:val="28"/>
+          <w:szCs w:val="28"/>
+        </w:rPr>
+      </w:pPr>
+      <w:r>
+        <w:rPr>
+          <w:sz w:val="28"/>
+          <w:szCs w:val="28"/>
+        </w:rPr>
+        <w:t>Concluso il codice degli scenari negativi.</w:t>
       </w:r>
     </w:p>
     <w:p>
@@ -517,6 +572,95 @@
 <file path=word/numbering.xml><?xml version="1.0" encoding="utf-8"?>
 <w:numbering xmlns:wpc="http://schemas.microsoft.com/office/word/2010/wordprocessingCanvas" xmlns:cx="http://schemas.microsoft.com/office/drawing/2014/chartex" xmlns:cx1="http://schemas.microsoft.com/office/drawing/2015/9/8/chartex" xmlns:cx2="http://schemas.microsoft.com/office/drawing/2015/10/21/chartex" xmlns:cx3="http://schemas.microsoft.com/office/drawing/2016/5/9/chartex" xmlns:cx4="http://schemas.microsoft.com/office/drawing/2016/5/10/chartex" xmlns:cx5="http://schemas.microsoft.com/office/drawing/2016/5/11/chartex" xmlns:cx6="http://schemas.microsoft.com/office/drawing/2016/5/12/chartex" xmlns:cx7="http://schemas.microsoft.com/office/drawing/2016/5/13/chartex" xmlns:cx8="http://schemas.microsoft.com/office/drawing/2016/5/14/chartex" xmlns:mc="http://schemas.openxmlformats.org/markup-compatibility/2006" xmlns:aink="http://schemas.microsoft.com/office/drawing/2016/ink" xmlns:am3d="http://schemas.microsoft.com/office/drawing/2017/model3d" xmlns:o="urn:schemas-microsoft-com:office:office" xmlns:oel="http://schemas.microsoft.com/office/2019/extlst" xmlns:r="http://schemas.openxmlformats.org/officeDocument/2006/relationships" xmlns:m="http://schemas.openxmlformats.org/officeDocument/2006/math" xmlns:v="urn:schemas-microsoft-com:vml" xmlns:wp14="http://schemas.microsoft.com/office/word/2010/wordprocessingDrawing" xmlns:wp="http://schemas.openxmlformats.org/drawingml/2006/wordprocessingDrawing" xmlns:w10="urn:schemas-microsoft-com:office:word" xmlns:w="http://schemas.openxmlformats.org/wordprocessingml/2006/main" xmlns:w14="http://schemas.microsoft.com/office/word/2010/wordml" xmlns:w15="http://schemas.microsoft.com/office/word/2012/wordml" xmlns:w16cex="http://schemas.microsoft.com/office/word/2018/wordml/cex" xmlns:w16cid="http://schemas.microsoft.com/office/word/2016/wordml/cid" xmlns:w16="http://schemas.microsoft.com/office/word/2018/wordml" xmlns:w16du="http://schemas.microsoft.com/office/word/2023/wordml/word16du" xmlns:w16sdtdh="http://schemas.microsoft.com/office/word/2020/wordml/sdtdatahash" xmlns:w16sdtfl="http://schemas.microsoft.com/office/word/2024/wordml/sdtformatlock" xmlns:w16se="http://schemas.microsoft.com/office/word/2015/wordml/symex" xmlns:wpg="http://schemas.microsoft.com/office/word/2010/wordprocessingGroup" xmlns:wpi="http://schemas.microsoft.com/office/word/2010/wordprocessingInk" xmlns:wne="http://schemas.microsoft.com/office/word/2006/wordml" xmlns:wps="http://schemas.microsoft.com/office/word/2010/wordprocessingShape" mc:Ignorable="w14 w15 w16se w16cid w16 w16cex w16sdtdh w16sdtfl w16du wp14">
   <w:abstractNum w:abstractNumId="0" w15:restartNumberingAfterBreak="0">
+    <w:nsid w:val="10983E61"/>
+    <w:multiLevelType w:val="hybridMultilevel"/>
+    <w:tmpl w:val="B8622974"/>
+    <w:lvl w:ilvl="0" w:tplc="0410000F">
+      <w:start w:val="1"/>
+      <w:numFmt w:val="decimal"/>
+      <w:lvlText w:val="%1."/>
+      <w:lvlJc w:val="left"/>
+      <w:pPr>
+        <w:ind w:left="720" w:hanging="360"/>
+      </w:pPr>
+      <w:rPr>
+        <w:rFonts w:hint="default"/>
+      </w:rPr>
+    </w:lvl>
+    <w:lvl w:ilvl="1" w:tplc="04100019" w:tentative="1">
+      <w:start w:val="1"/>
+      <w:numFmt w:val="lowerLetter"/>
+      <w:lvlText w:val="%2."/>
+      <w:lvlJc w:val="left"/>
+      <w:pPr>
+        <w:ind w:left="1440" w:hanging="360"/>
+      </w:pPr>
+    </w:lvl>
+    <w:lvl w:ilvl="2" w:tplc="0410001B" w:tentative="1">
+      <w:start w:val="1"/>
+      <w:numFmt w:val="lowerRoman"/>
+      <w:lvlText w:val="%3."/>
+      <w:lvlJc w:val="right"/>
+      <w:pPr>
+        <w:ind w:left="2160" w:hanging="180"/>
+      </w:pPr>
+    </w:lvl>
+    <w:lvl w:ilvl="3" w:tplc="0410000F" w:tentative="1">
+      <w:start w:val="1"/>
+      <w:numFmt w:val="decimal"/>
+      <w:lvlText w:val="%4."/>
+      <w:lvlJc w:val="left"/>
+      <w:pPr>
+        <w:ind w:left="2880" w:hanging="360"/>
+      </w:pPr>
+    </w:lvl>
+    <w:lvl w:ilvl="4" w:tplc="04100019" w:tentative="1">
+      <w:start w:val="1"/>
+      <w:numFmt w:val="lowerLetter"/>
+      <w:lvlText w:val="%5."/>
+      <w:lvlJc w:val="left"/>
+      <w:pPr>
+        <w:ind w:left="3600" w:hanging="360"/>
+      </w:pPr>
+    </w:lvl>
+    <w:lvl w:ilvl="5" w:tplc="0410001B" w:tentative="1">
+      <w:start w:val="1"/>
+      <w:numFmt w:val="lowerRoman"/>
+      <w:lvlText w:val="%6."/>
+      <w:lvlJc w:val="right"/>
+      <w:pPr>
+        <w:ind w:left="4320" w:hanging="180"/>
+      </w:pPr>
+    </w:lvl>
+    <w:lvl w:ilvl="6" w:tplc="0410000F" w:tentative="1">
+      <w:start w:val="1"/>
+      <w:numFmt w:val="decimal"/>
+      <w:lvlText w:val="%7."/>
+      <w:lvlJc w:val="left"/>
+      <w:pPr>
+        <w:ind w:left="5040" w:hanging="360"/>
+      </w:pPr>
+    </w:lvl>
+    <w:lvl w:ilvl="7" w:tplc="04100019" w:tentative="1">
+      <w:start w:val="1"/>
+      <w:numFmt w:val="lowerLetter"/>
+      <w:lvlText w:val="%8."/>
+      <w:lvlJc w:val="left"/>
+      <w:pPr>
+        <w:ind w:left="5760" w:hanging="360"/>
+      </w:pPr>
+    </w:lvl>
+    <w:lvl w:ilvl="8" w:tplc="0410001B" w:tentative="1">
+      <w:start w:val="1"/>
+      <w:numFmt w:val="lowerRoman"/>
+      <w:lvlText w:val="%9."/>
+      <w:lvlJc w:val="right"/>
+      <w:pPr>
+        <w:ind w:left="6480" w:hanging="180"/>
+      </w:pPr>
+    </w:lvl>
+  </w:abstractNum>
+  <w:abstractNum w:abstractNumId="1" w15:restartNumberingAfterBreak="0">
     <w:nsid w:val="17177413"/>
     <w:multiLevelType w:val="hybridMultilevel"/>
     <w:tmpl w:val="892C0168"/>
@@ -629,7 +773,7 @@
       </w:rPr>
     </w:lvl>
   </w:abstractNum>
-  <w:abstractNum w:abstractNumId="1" w15:restartNumberingAfterBreak="0">
+  <w:abstractNum w:abstractNumId="2" w15:restartNumberingAfterBreak="0">
     <w:nsid w:val="26153B83"/>
     <w:multiLevelType w:val="hybridMultilevel"/>
     <w:tmpl w:val="0F98A668"/>
@@ -743,10 +887,13 @@
     </w:lvl>
   </w:abstractNum>
   <w:num w:numId="1" w16cid:durableId="389619704">
-    <w:abstractNumId w:val="0"/>
+    <w:abstractNumId w:val="1"/>
   </w:num>
   <w:num w:numId="2" w16cid:durableId="1007096603">
-    <w:abstractNumId w:val="1"/>
+    <w:abstractNumId w:val="2"/>
+  </w:num>
+  <w:num w:numId="3" w16cid:durableId="1462915022">
+    <w:abstractNumId w:val="0"/>
   </w:num>
 </w:numbering>
 </file>

</xml_diff>

<commit_message>
Cambio scenario alternativo UC4
</commit_message>
<xml_diff>
--- a/Documentazione/Iterazione 3/E3.docx
+++ b/Documentazione/Iterazione 3/E3.docx
@@ -161,7 +161,21 @@
           <w:sz w:val="28"/>
           <w:szCs w:val="28"/>
         </w:rPr>
-        <w:t xml:space="preserve"> iscrizione per nome/codice identificativo.</w:t>
+        <w:t xml:space="preserve"> </w:t>
+      </w:r>
+      <w:r>
+        <w:rPr>
+          <w:sz w:val="28"/>
+          <w:szCs w:val="28"/>
+        </w:rPr>
+        <w:t>disiscrizione da un corso</w:t>
+      </w:r>
+      <w:r>
+        <w:rPr>
+          <w:sz w:val="28"/>
+          <w:szCs w:val="28"/>
+        </w:rPr>
+        <w:t>.</w:t>
       </w:r>
     </w:p>
     <w:p>

</xml_diff>

<commit_message>
Asta (Iterazione 3): scenari alternativi.
</commit_message>
<xml_diff>
--- a/Documentazione/Iterazione 3/E3.docx
+++ b/Documentazione/Iterazione 3/E3.docx
@@ -562,7 +562,21 @@
           <w:sz w:val="28"/>
           <w:szCs w:val="28"/>
         </w:rPr>
-        <w:t>Conclusi i file Astah degli scenari negativi.</w:t>
+        <w:t>Conclusi i file Asta</w:t>
+      </w:r>
+      <w:r>
+        <w:rPr>
+          <w:sz w:val="28"/>
+          <w:szCs w:val="28"/>
+        </w:rPr>
+        <w:t xml:space="preserve"> </w:t>
+      </w:r>
+      <w:r>
+        <w:rPr>
+          <w:sz w:val="28"/>
+          <w:szCs w:val="28"/>
+        </w:rPr>
+        <w:t>degli scenari negativi.</w:t>
       </w:r>
     </w:p>
     <w:p>
@@ -587,11 +601,23 @@
     </w:p>
     <w:p>
       <w:pPr>
-        <w:rPr>
-          <w:sz w:val="28"/>
-          <w:szCs w:val="28"/>
-        </w:rPr>
-      </w:pPr>
+        <w:pStyle w:val="Paragrafoelenco"/>
+        <w:numPr>
+          <w:ilvl w:val="0"/>
+          <w:numId w:val="3"/>
+        </w:numPr>
+        <w:rPr>
+          <w:sz w:val="28"/>
+          <w:szCs w:val="28"/>
+        </w:rPr>
+      </w:pPr>
+      <w:r>
+        <w:rPr>
+          <w:sz w:val="28"/>
+          <w:szCs w:val="28"/>
+        </w:rPr>
+        <w:t>Conclusi i file Asta degli scenari alternativi (potrebbero variare se varia il codice).</w:t>
+      </w:r>
     </w:p>
     <w:sectPr>
       <w:pgSz w:w="11906" w:h="16838"/>

</xml_diff>

<commit_message>
Fix Astah e documenti.
</commit_message>
<xml_diff>
--- a/Documentazione/Iterazione 3/E3.docx
+++ b/Documentazione/Iterazione 3/E3.docx
@@ -6314,7 +6314,7 @@
           <w:szCs w:val="28"/>
         </w:rPr>
         <w:drawing>
-          <wp:inline distT="0" distB="0" distL="0" distR="0" wp14:anchorId="491EABA0" wp14:editId="4B88ED05">
+          <wp:inline distT="0" distB="0" distL="0" distR="0" wp14:anchorId="491EABA0" wp14:editId="0AFA67D4">
             <wp:extent cx="6645910" cy="4853305"/>
             <wp:effectExtent l="0" t="0" r="0" b="0"/>
             <wp:docPr id="380125724" name="Immagine 1"/>
@@ -6506,7 +6506,7 @@
           <w:szCs w:val="28"/>
         </w:rPr>
         <w:drawing>
-          <wp:inline distT="0" distB="0" distL="0" distR="0" wp14:anchorId="6DD7D0AA" wp14:editId="00C61E66">
+          <wp:inline distT="0" distB="0" distL="0" distR="0" wp14:anchorId="6DD7D0AA" wp14:editId="458E9BC3">
             <wp:extent cx="6645910" cy="4269105"/>
             <wp:effectExtent l="0" t="0" r="0" b="0"/>
             <wp:docPr id="1990677519" name="Immagine 3" descr="Immagine che contiene testo, schermata, diagramma, Carattere&#10;&#10;Descrizione generata automaticamente"/>
@@ -6796,7 +6796,7 @@
           <w:szCs w:val="28"/>
         </w:rPr>
         <w:drawing>
-          <wp:inline distT="0" distB="0" distL="0" distR="0" wp14:anchorId="6C71672F" wp14:editId="49168A58">
+          <wp:inline distT="0" distB="0" distL="0" distR="0" wp14:anchorId="6C71672F" wp14:editId="634E1528">
             <wp:extent cx="6520873" cy="4442366"/>
             <wp:effectExtent l="0" t="0" r="0" b="3175"/>
             <wp:docPr id="291374556" name="Immagine 4" descr="Immagine che contiene testo, linea, Parallelo, schermata&#10;&#10;Descrizione generata automaticamente"/>
@@ -6873,6 +6873,7 @@
       </w:pPr>
       <w:r>
         <w:rPr>
+          <w:noProof/>
           <w:sz w:val="28"/>
           <w:szCs w:val="28"/>
         </w:rPr>
@@ -6948,6 +6949,7 @@
       </w:pPr>
       <w:r>
         <w:rPr>
+          <w:noProof/>
           <w:sz w:val="28"/>
           <w:szCs w:val="28"/>
         </w:rPr>
@@ -7092,7 +7094,7 @@
           <w:szCs w:val="28"/>
         </w:rPr>
         <w:drawing>
-          <wp:inline distT="0" distB="0" distL="0" distR="0" wp14:anchorId="24D0D046" wp14:editId="438E671D">
+          <wp:inline distT="0" distB="0" distL="0" distR="0" wp14:anchorId="24D0D046" wp14:editId="60E243C0">
             <wp:extent cx="6645910" cy="4919345"/>
             <wp:effectExtent l="0" t="0" r="0" b="0"/>
             <wp:docPr id="558618728" name="Immagine 7" descr="Immagine che contiene testo, diagramma, linea, Parallelo&#10;&#10;Descrizione generata automaticamente"/>
@@ -7174,7 +7176,7 @@
           <w:szCs w:val="28"/>
         </w:rPr>
         <w:drawing>
-          <wp:inline distT="0" distB="0" distL="0" distR="0" wp14:anchorId="43E98A76" wp14:editId="0CB62AA3">
+          <wp:inline distT="0" distB="0" distL="0" distR="0" wp14:anchorId="43E98A76" wp14:editId="3629139D">
             <wp:extent cx="4417764" cy="3400908"/>
             <wp:effectExtent l="0" t="0" r="1905" b="3175"/>
             <wp:docPr id="2045911186" name="Immagine 8" descr="Immagine che contiene testo, diagramma, linea, schermata&#10;&#10;Descrizione generata automaticamente"/>
@@ -7257,7 +7259,7 @@
           <w:szCs w:val="28"/>
         </w:rPr>
         <w:drawing>
-          <wp:inline distT="0" distB="0" distL="0" distR="0" wp14:anchorId="1B14D7FD" wp14:editId="58BAAE1B">
+          <wp:inline distT="0" distB="0" distL="0" distR="0" wp14:anchorId="1B14D7FD" wp14:editId="33C20AE7">
             <wp:extent cx="6477919" cy="5217120"/>
             <wp:effectExtent l="0" t="0" r="0" b="3175"/>
             <wp:docPr id="1926368461" name="Immagine 9" descr="Immagine che contiene testo, diagramma, Parallelo, linea&#10;&#10;Descrizione generata automaticamente"/>
@@ -8318,42 +8320,41 @@
       <w:pPr>
         <w:rPr>
           <w:rFonts w:ascii="Aptos" w:hAnsi="Aptos" w:cs="Times New Roman"/>
-          <w:b/>
-          <w:bCs/>
-          <w:i/>
-          <w:iCs/>
-          <w:sz w:val="28"/>
-          <w:szCs w:val="28"/>
-        </w:rPr>
-      </w:pPr>
-      <w:r>
-        <w:rPr>
-          <w:rFonts w:ascii="Aptos" w:hAnsi="Aptos" w:cs="Times New Roman"/>
-          <w:b/>
-          <w:bCs/>
-          <w:i/>
-          <w:iCs/>
-          <w:sz w:val="28"/>
-          <w:szCs w:val="28"/>
-        </w:rPr>
-        <w:t>3.2.4.3. Contratti operazioni UC4</w:t>
-      </w:r>
-    </w:p>
-    <w:p>
-      <w:pPr>
-        <w:rPr>
-          <w:rFonts w:ascii="Aptos" w:hAnsi="Aptos" w:cs="Times New Roman"/>
-          <w:sz w:val="28"/>
-          <w:szCs w:val="28"/>
-        </w:rPr>
-      </w:pPr>
-      <w:r>
-        <w:rPr>
-          <w:rFonts w:ascii="Aptos" w:hAnsi="Aptos" w:cs="Times New Roman"/>
-          <w:sz w:val="28"/>
-          <w:szCs w:val="28"/>
-        </w:rPr>
-        <w:t>Contratto CO6: eliminaIscrizione</w:t>
+          <w:sz w:val="28"/>
+          <w:szCs w:val="28"/>
+        </w:rPr>
+      </w:pPr>
+      <w:r>
+        <w:rPr>
+          <w:rFonts w:ascii="Aptos" w:hAnsi="Aptos" w:cs="Times New Roman"/>
+          <w:sz w:val="28"/>
+          <w:szCs w:val="28"/>
+        </w:rPr>
+        <w:t xml:space="preserve">Contratto </w:t>
+      </w:r>
+      <w:r>
+        <w:rPr>
+          <w:rFonts w:ascii="Aptos" w:hAnsi="Aptos" w:cs="Times New Roman"/>
+          <w:sz w:val="28"/>
+          <w:szCs w:val="28"/>
+        </w:rPr>
+        <w:t>CO3</w:t>
+      </w:r>
+      <w:r>
+        <w:rPr>
+          <w:rFonts w:ascii="Aptos" w:hAnsi="Aptos" w:cs="Times New Roman"/>
+          <w:sz w:val="28"/>
+          <w:szCs w:val="28"/>
+        </w:rPr>
+        <w:t xml:space="preserve">: </w:t>
+      </w:r>
+      <w:r>
+        <w:rPr>
+          <w:rFonts w:ascii="Aptos" w:hAnsi="Aptos" w:cs="Times New Roman"/>
+          <w:sz w:val="28"/>
+          <w:szCs w:val="28"/>
+        </w:rPr>
+        <w:t>selezionaCorsoCreato</w:t>
       </w:r>
     </w:p>
     <w:tbl>
@@ -8410,10 +8411,18 @@
             <w:r>
               <w:rPr>
                 <w:rFonts w:ascii="Aptos" w:hAnsi="Aptos" w:cs="Times New Roman"/>
-                <w:sz w:val="30"/>
-                <w:szCs w:val="30"/>
-              </w:rPr>
-              <w:t>eliminaCorso</w:t>
+                <w:sz w:val="28"/>
+                <w:szCs w:val="28"/>
+              </w:rPr>
+              <w:t>selezionaCorsoCreato</w:t>
+            </w:r>
+            <w:r>
+              <w:rPr>
+                <w:rFonts w:ascii="Aptos" w:hAnsi="Aptos" w:cs="Times New Roman"/>
+                <w:sz w:val="30"/>
+                <w:szCs w:val="30"/>
+              </w:rPr>
+              <w:t xml:space="preserve"> </w:t>
             </w:r>
             <w:r>
               <w:rPr>
@@ -8473,7 +8482,7 @@
                 <w:sz w:val="30"/>
                 <w:szCs w:val="30"/>
               </w:rPr>
-              <w:t>UC4</w:t>
+              <w:t>UC3</w:t>
             </w:r>
             <w:r>
               <w:rPr>
@@ -8489,7 +8498,7 @@
                 <w:sz w:val="30"/>
                 <w:szCs w:val="30"/>
               </w:rPr>
-              <w:t>Iscrizione ad un corso.</w:t>
+              <w:t>Creazione di un corso.</w:t>
             </w:r>
           </w:p>
         </w:tc>
@@ -8541,7 +8550,15 @@
                 <w:sz w:val="30"/>
                 <w:szCs w:val="30"/>
               </w:rPr>
-              <w:t>Lo studente è iscritto al corso.</w:t>
+              <w:t>Lo studente è l’admin del corso</w:t>
+            </w:r>
+            <w:r>
+              <w:rPr>
+                <w:rFonts w:ascii="Aptos" w:hAnsi="Aptos" w:cs="Times New Roman"/>
+                <w:sz w:val="30"/>
+                <w:szCs w:val="30"/>
+              </w:rPr>
+              <w:t xml:space="preserve"> ed è in fase di eliminazione.</w:t>
             </w:r>
           </w:p>
         </w:tc>
@@ -8593,7 +8610,7 @@
                 <w:sz w:val="30"/>
                 <w:szCs w:val="30"/>
               </w:rPr>
-              <w:t>Lo studente è portato alla pagina principale dell’app, già autenticato. Non può più caricare contenuti nel corso.</w:t>
+              <w:t>Il sistema continua l’eliminazione del corso scelto.</w:t>
             </w:r>
           </w:p>
         </w:tc>
@@ -8615,60 +8632,43 @@
     <w:p>
       <w:pPr>
         <w:rPr>
-          <w:sz w:val="28"/>
-          <w:szCs w:val="28"/>
-        </w:rPr>
-      </w:pPr>
-    </w:p>
-    <w:p>
-      <w:pPr>
-        <w:rPr>
-          <w:sz w:val="28"/>
-          <w:szCs w:val="28"/>
-        </w:rPr>
-      </w:pPr>
-    </w:p>
-    <w:p>
-      <w:pPr>
-        <w:rPr>
-          <w:rFonts w:ascii="Aptos" w:hAnsi="Aptos" w:cs="Times New Roman"/>
-          <w:b/>
-          <w:bCs/>
-          <w:i/>
-          <w:iCs/>
-          <w:sz w:val="28"/>
-          <w:szCs w:val="28"/>
-        </w:rPr>
-      </w:pPr>
-      <w:r>
-        <w:rPr>
-          <w:rFonts w:ascii="Aptos" w:hAnsi="Aptos" w:cs="Times New Roman"/>
-          <w:b/>
-          <w:bCs/>
-          <w:i/>
-          <w:iCs/>
-          <w:sz w:val="28"/>
-          <w:szCs w:val="28"/>
-        </w:rPr>
-        <w:lastRenderedPageBreak/>
-        <w:t>3.2.4.4. Contratti operazioni UC5</w:t>
-      </w:r>
-    </w:p>
-    <w:p>
-      <w:pPr>
-        <w:rPr>
-          <w:rFonts w:ascii="Aptos" w:hAnsi="Aptos" w:cs="Times New Roman"/>
-          <w:sz w:val="28"/>
-          <w:szCs w:val="28"/>
-        </w:rPr>
-      </w:pPr>
-      <w:r>
-        <w:rPr>
-          <w:rFonts w:ascii="Aptos" w:hAnsi="Aptos" w:cs="Times New Roman"/>
-          <w:sz w:val="28"/>
-          <w:szCs w:val="28"/>
-        </w:rPr>
-        <w:t>Contratto CO2: eliminaGruppoStudio</w:t>
+          <w:rFonts w:ascii="Aptos" w:hAnsi="Aptos" w:cs="Times New Roman"/>
+          <w:b/>
+          <w:bCs/>
+          <w:i/>
+          <w:iCs/>
+          <w:sz w:val="28"/>
+          <w:szCs w:val="28"/>
+        </w:rPr>
+      </w:pPr>
+      <w:r>
+        <w:rPr>
+          <w:rFonts w:ascii="Aptos" w:hAnsi="Aptos" w:cs="Times New Roman"/>
+          <w:b/>
+          <w:bCs/>
+          <w:i/>
+          <w:iCs/>
+          <w:sz w:val="28"/>
+          <w:szCs w:val="28"/>
+        </w:rPr>
+        <w:t>3.2.4.3. Contratti operazioni UC4</w:t>
+      </w:r>
+    </w:p>
+    <w:p>
+      <w:pPr>
+        <w:rPr>
+          <w:rFonts w:ascii="Aptos" w:hAnsi="Aptos" w:cs="Times New Roman"/>
+          <w:sz w:val="28"/>
+          <w:szCs w:val="28"/>
+        </w:rPr>
+      </w:pPr>
+      <w:r>
+        <w:rPr>
+          <w:rFonts w:ascii="Aptos" w:hAnsi="Aptos" w:cs="Times New Roman"/>
+          <w:sz w:val="28"/>
+          <w:szCs w:val="28"/>
+        </w:rPr>
+        <w:t>Contratto CO6: eliminaIscrizione</w:t>
       </w:r>
     </w:p>
     <w:tbl>
@@ -8728,7 +8728,7 @@
                 <w:sz w:val="30"/>
                 <w:szCs w:val="30"/>
               </w:rPr>
-              <w:t>eliminaGruppoStudio</w:t>
+              <w:t>eliminaCorso</w:t>
             </w:r>
             <w:r>
               <w:rPr>
@@ -8788,7 +8788,7 @@
                 <w:sz w:val="30"/>
                 <w:szCs w:val="30"/>
               </w:rPr>
-              <w:t>UC5</w:t>
+              <w:t>UC4</w:t>
             </w:r>
             <w:r>
               <w:rPr>
@@ -8804,7 +8804,7 @@
                 <w:sz w:val="30"/>
                 <w:szCs w:val="30"/>
               </w:rPr>
-              <w:t>Creazione gruppo studio.</w:t>
+              <w:t>Iscrizione ad un corso.</w:t>
             </w:r>
           </w:p>
         </w:tc>
@@ -8856,7 +8856,7 @@
                 <w:sz w:val="30"/>
                 <w:szCs w:val="30"/>
               </w:rPr>
-              <w:t>Lo studente è iscritto nel sistema.</w:t>
+              <w:t>Lo studente è iscritto al corso.</w:t>
             </w:r>
           </w:p>
         </w:tc>
@@ -8885,6 +8885,7 @@
                 <w:sz w:val="30"/>
                 <w:szCs w:val="30"/>
               </w:rPr>
+              <w:lastRenderedPageBreak/>
               <w:t>Post-condizioni</w:t>
             </w:r>
           </w:p>
@@ -8908,7 +8909,7 @@
                 <w:sz w:val="30"/>
                 <w:szCs w:val="30"/>
               </w:rPr>
-              <w:t>Lo studente è portato alla pagina principale dell’app, già autenticato. Lo studente può accedere al gruppo.</w:t>
+              <w:t>Lo studente è portato alla pagina principale dell’app, già autenticato. Non può più caricare contenuti nel corso.</w:t>
             </w:r>
           </w:p>
         </w:tc>
@@ -8917,51 +8918,55 @@
     <w:p>
       <w:pPr>
         <w:rPr>
-          <w:sz w:val="28"/>
-          <w:szCs w:val="28"/>
-        </w:rPr>
-      </w:pPr>
-    </w:p>
-    <w:p>
-      <w:pPr>
-        <w:rPr>
-          <w:rFonts w:ascii="Aptos" w:hAnsi="Aptos" w:cs="Times New Roman"/>
-          <w:b/>
-          <w:bCs/>
-          <w:i/>
-          <w:iCs/>
-          <w:sz w:val="28"/>
-          <w:szCs w:val="28"/>
-        </w:rPr>
-      </w:pPr>
-      <w:r>
-        <w:rPr>
-          <w:rFonts w:ascii="Aptos" w:hAnsi="Aptos" w:cs="Times New Roman"/>
-          <w:b/>
-          <w:bCs/>
-          <w:i/>
-          <w:iCs/>
-          <w:sz w:val="28"/>
-          <w:szCs w:val="28"/>
-        </w:rPr>
-        <w:t>3.2.4.5. Contratti operazioni UC6</w:t>
-      </w:r>
-    </w:p>
-    <w:p>
-      <w:pPr>
-        <w:rPr>
-          <w:rFonts w:ascii="Aptos" w:hAnsi="Aptos" w:cs="Times New Roman"/>
-          <w:sz w:val="28"/>
-          <w:szCs w:val="28"/>
-        </w:rPr>
-      </w:pPr>
-      <w:r>
-        <w:rPr>
-          <w:rFonts w:ascii="Aptos" w:hAnsi="Aptos" w:cs="Times New Roman"/>
-          <w:sz w:val="28"/>
-          <w:szCs w:val="28"/>
-        </w:rPr>
-        <w:t>Contratto CO3: eliminaIscrizioneGruppoStudio</w:t>
+          <w:rFonts w:ascii="Aptos" w:hAnsi="Aptos" w:cs="Times New Roman"/>
+          <w:b/>
+          <w:bCs/>
+          <w:i/>
+          <w:iCs/>
+          <w:sz w:val="28"/>
+          <w:szCs w:val="28"/>
+        </w:rPr>
+      </w:pPr>
+    </w:p>
+    <w:p>
+      <w:pPr>
+        <w:rPr>
+          <w:rFonts w:ascii="Aptos" w:hAnsi="Aptos" w:cs="Times New Roman"/>
+          <w:sz w:val="28"/>
+          <w:szCs w:val="28"/>
+        </w:rPr>
+      </w:pPr>
+      <w:r>
+        <w:rPr>
+          <w:rFonts w:ascii="Aptos" w:hAnsi="Aptos" w:cs="Times New Roman"/>
+          <w:sz w:val="28"/>
+          <w:szCs w:val="28"/>
+        </w:rPr>
+        <w:t xml:space="preserve">Contratto </w:t>
+      </w:r>
+      <w:r>
+        <w:rPr>
+          <w:rFonts w:ascii="Aptos" w:hAnsi="Aptos" w:cs="Times New Roman"/>
+          <w:sz w:val="28"/>
+          <w:szCs w:val="28"/>
+        </w:rPr>
+        <w:t>CO7</w:t>
+      </w:r>
+      <w:r>
+        <w:rPr>
+          <w:rFonts w:ascii="Aptos" w:hAnsi="Aptos" w:cs="Times New Roman"/>
+          <w:sz w:val="28"/>
+          <w:szCs w:val="28"/>
+        </w:rPr>
+        <w:t xml:space="preserve">: </w:t>
+      </w:r>
+      <w:r>
+        <w:rPr>
+          <w:rFonts w:ascii="Aptos" w:hAnsi="Aptos" w:cs="Times New Roman"/>
+          <w:sz w:val="28"/>
+          <w:szCs w:val="28"/>
+        </w:rPr>
+        <w:t>selezionaCorsoIscritto</w:t>
       </w:r>
     </w:p>
     <w:tbl>
@@ -9021,15 +9026,23 @@
                 <w:sz w:val="28"/>
                 <w:szCs w:val="28"/>
               </w:rPr>
-              <w:t>eliminaIscrizioneGruppoStudio</w:t>
-            </w:r>
-            <w:r>
-              <w:rPr>
-                <w:rFonts w:ascii="Aptos" w:hAnsi="Aptos" w:cs="Times New Roman"/>
-                <w:sz w:val="30"/>
-                <w:szCs w:val="30"/>
-              </w:rPr>
-              <w:t xml:space="preserve"> ()</w:t>
+              <w:t>selezionaCorsoIscritto</w:t>
+            </w:r>
+            <w:r>
+              <w:rPr>
+                <w:rFonts w:ascii="Aptos" w:hAnsi="Aptos" w:cs="Times New Roman"/>
+                <w:sz w:val="30"/>
+                <w:szCs w:val="30"/>
+              </w:rPr>
+              <w:t xml:space="preserve"> </w:t>
+            </w:r>
+            <w:r>
+              <w:rPr>
+                <w:rFonts w:ascii="Aptos" w:hAnsi="Aptos" w:cs="Times New Roman"/>
+                <w:sz w:val="30"/>
+                <w:szCs w:val="30"/>
+              </w:rPr>
+              <w:t>()</w:t>
             </w:r>
           </w:p>
         </w:tc>
@@ -9081,7 +9094,7 @@
                 <w:sz w:val="30"/>
                 <w:szCs w:val="30"/>
               </w:rPr>
-              <w:t>UC6</w:t>
+              <w:t>UC4</w:t>
             </w:r>
             <w:r>
               <w:rPr>
@@ -9097,7 +9110,7 @@
                 <w:sz w:val="30"/>
                 <w:szCs w:val="30"/>
               </w:rPr>
-              <w:t>Iscrizione ad un gruppo studio.</w:t>
+              <w:t>Iscrizione ad un corso.</w:t>
             </w:r>
           </w:p>
         </w:tc>
@@ -9149,7 +9162,15 @@
                 <w:sz w:val="30"/>
                 <w:szCs w:val="30"/>
               </w:rPr>
-              <w:t>Lo studente è iscritto al gruppo studio.</w:t>
+              <w:t>Lo studente è iscritto al corso</w:t>
+            </w:r>
+            <w:r>
+              <w:rPr>
+                <w:rFonts w:ascii="Aptos" w:hAnsi="Aptos" w:cs="Times New Roman"/>
+                <w:sz w:val="30"/>
+                <w:szCs w:val="30"/>
+              </w:rPr>
+              <w:t xml:space="preserve"> ed è in fase di disiscrizione.</w:t>
             </w:r>
           </w:p>
         </w:tc>
@@ -9201,7 +9222,7 @@
                 <w:sz w:val="30"/>
                 <w:szCs w:val="30"/>
               </w:rPr>
-              <w:t>Lo studente è portato alla pagina principale dell’app, già autenticato. Non può più caricare accedere al gruppo.</w:t>
+              <w:t>Il sistema continua con la fase di disiscrizione.</w:t>
             </w:r>
           </w:p>
         </w:tc>
@@ -9237,24 +9258,24 @@
           <w:sz w:val="28"/>
           <w:szCs w:val="28"/>
         </w:rPr>
-        <w:t>3.2.4.6. Contratti operazioni UC7</w:t>
-      </w:r>
-    </w:p>
-    <w:p>
-      <w:pPr>
-        <w:rPr>
-          <w:rFonts w:ascii="Aptos" w:hAnsi="Aptos" w:cs="Times New Roman"/>
-          <w:sz w:val="28"/>
-          <w:szCs w:val="28"/>
-        </w:rPr>
-      </w:pPr>
-      <w:r>
-        <w:rPr>
-          <w:rFonts w:ascii="Aptos" w:hAnsi="Aptos" w:cs="Times New Roman"/>
-          <w:sz w:val="28"/>
-          <w:szCs w:val="28"/>
-        </w:rPr>
-        <w:t>Contratto CO2: eliminaContenuto</w:t>
+        <w:t>3.2.4.4. Contratti operazioni UC5</w:t>
+      </w:r>
+    </w:p>
+    <w:p>
+      <w:pPr>
+        <w:rPr>
+          <w:rFonts w:ascii="Aptos" w:hAnsi="Aptos" w:cs="Times New Roman"/>
+          <w:sz w:val="28"/>
+          <w:szCs w:val="28"/>
+        </w:rPr>
+      </w:pPr>
+      <w:r>
+        <w:rPr>
+          <w:rFonts w:ascii="Aptos" w:hAnsi="Aptos" w:cs="Times New Roman"/>
+          <w:sz w:val="28"/>
+          <w:szCs w:val="28"/>
+        </w:rPr>
+        <w:t>Contratto CO2: eliminaGruppoStudio</w:t>
       </w:r>
     </w:p>
     <w:tbl>
@@ -9314,7 +9335,7 @@
                 <w:sz w:val="30"/>
                 <w:szCs w:val="30"/>
               </w:rPr>
-              <w:t>eliminaContenuto</w:t>
+              <w:t>eliminaGruppoStudio</w:t>
             </w:r>
             <w:r>
               <w:rPr>
@@ -9374,7 +9395,7 @@
                 <w:sz w:val="30"/>
                 <w:szCs w:val="30"/>
               </w:rPr>
-              <w:t>UC7</w:t>
+              <w:t>UC5</w:t>
             </w:r>
             <w:r>
               <w:rPr>
@@ -9390,7 +9411,7 @@
                 <w:sz w:val="30"/>
                 <w:szCs w:val="30"/>
               </w:rPr>
-              <w:t>Carica contenuto.</w:t>
+              <w:t>Creazione gruppo studio.</w:t>
             </w:r>
           </w:p>
         </w:tc>
@@ -9442,7 +9463,15 @@
                 <w:sz w:val="30"/>
                 <w:szCs w:val="30"/>
               </w:rPr>
-              <w:t>Lo studente è iscritto al corso.</w:t>
+              <w:t>Lo studente è iscritto nel sistema</w:t>
+            </w:r>
+            <w:r>
+              <w:rPr>
+                <w:rFonts w:ascii="Aptos" w:hAnsi="Aptos" w:cs="Times New Roman"/>
+                <w:sz w:val="30"/>
+                <w:szCs w:val="30"/>
+              </w:rPr>
+              <w:t xml:space="preserve"> ed è proprietario del gruppo.</w:t>
             </w:r>
           </w:p>
         </w:tc>
@@ -9494,7 +9523,7 @@
                 <w:sz w:val="30"/>
                 <w:szCs w:val="30"/>
               </w:rPr>
-              <w:t>Lo studente è portato alla pagina principale dell’app, già autenticato. Il contenuto non è più accessibile, un altro identico potrebbe essere ricaricato.</w:t>
+              <w:t>Lo studente è portato alla pagina principale dell’app, già autenticato. Lo studente può accedere al gruppo.</w:t>
             </w:r>
           </w:p>
         </w:tc>
@@ -9512,82 +9541,33 @@
       <w:pPr>
         <w:rPr>
           <w:rFonts w:ascii="Aptos" w:hAnsi="Aptos" w:cs="Times New Roman"/>
-          <w:b/>
-          <w:bCs/>
-          <w:i/>
-          <w:iCs/>
-          <w:sz w:val="28"/>
-          <w:szCs w:val="28"/>
-        </w:rPr>
-      </w:pPr>
-    </w:p>
-    <w:p>
-      <w:pPr>
-        <w:rPr>
-          <w:rFonts w:ascii="Aptos" w:hAnsi="Aptos" w:cs="Times New Roman"/>
-          <w:b/>
-          <w:bCs/>
-          <w:i/>
-          <w:iCs/>
-          <w:sz w:val="28"/>
-          <w:szCs w:val="28"/>
-        </w:rPr>
-      </w:pPr>
-    </w:p>
-    <w:p>
-      <w:pPr>
-        <w:rPr>
-          <w:rFonts w:ascii="Aptos" w:hAnsi="Aptos" w:cs="Times New Roman"/>
-          <w:b/>
-          <w:bCs/>
-          <w:i/>
-          <w:iCs/>
-          <w:sz w:val="28"/>
-          <w:szCs w:val="28"/>
-        </w:rPr>
-      </w:pPr>
-    </w:p>
-    <w:p>
-      <w:pPr>
-        <w:rPr>
-          <w:rFonts w:ascii="Aptos" w:hAnsi="Aptos" w:cs="Times New Roman"/>
-          <w:b/>
-          <w:bCs/>
-          <w:i/>
-          <w:iCs/>
-          <w:sz w:val="28"/>
-          <w:szCs w:val="28"/>
-        </w:rPr>
-      </w:pPr>
-      <w:r>
-        <w:rPr>
-          <w:rFonts w:ascii="Aptos" w:hAnsi="Aptos" w:cs="Times New Roman"/>
-          <w:b/>
-          <w:bCs/>
-          <w:i/>
-          <w:iCs/>
-          <w:sz w:val="28"/>
-          <w:szCs w:val="28"/>
-        </w:rPr>
-        <w:lastRenderedPageBreak/>
-        <w:t>3.2.4.7. Contratti operazioni UC8</w:t>
-      </w:r>
-    </w:p>
-    <w:p>
-      <w:pPr>
-        <w:rPr>
-          <w:rFonts w:ascii="Aptos" w:hAnsi="Aptos" w:cs="Times New Roman"/>
-          <w:sz w:val="28"/>
-          <w:szCs w:val="28"/>
-        </w:rPr>
-      </w:pPr>
-      <w:r>
-        <w:rPr>
-          <w:rFonts w:ascii="Aptos" w:hAnsi="Aptos" w:cs="Times New Roman"/>
-          <w:sz w:val="28"/>
-          <w:szCs w:val="28"/>
-        </w:rPr>
-        <w:t>Contratto CO2: eliminaAppunto</w:t>
+          <w:sz w:val="28"/>
+          <w:szCs w:val="28"/>
+        </w:rPr>
+      </w:pPr>
+      <w:r>
+        <w:rPr>
+          <w:rFonts w:ascii="Aptos" w:hAnsi="Aptos" w:cs="Times New Roman"/>
+          <w:sz w:val="28"/>
+          <w:szCs w:val="28"/>
+        </w:rPr>
+        <w:t xml:space="preserve">Contratto </w:t>
+      </w:r>
+      <w:r>
+        <w:rPr>
+          <w:rFonts w:ascii="Aptos" w:hAnsi="Aptos" w:cs="Times New Roman"/>
+          <w:sz w:val="28"/>
+          <w:szCs w:val="28"/>
+        </w:rPr>
+        <w:t>CO3</w:t>
+      </w:r>
+      <w:r>
+        <w:rPr>
+          <w:rFonts w:ascii="Aptos" w:hAnsi="Aptos" w:cs="Times New Roman"/>
+          <w:sz w:val="28"/>
+          <w:szCs w:val="28"/>
+        </w:rPr>
+        <w:t>: selezionaGruppoStudioCreato</w:t>
       </w:r>
     </w:p>
     <w:tbl>
@@ -9647,7 +9627,7 @@
                 <w:sz w:val="28"/>
                 <w:szCs w:val="28"/>
               </w:rPr>
-              <w:t>eliminaAppunto</w:t>
+              <w:t>selezionaGruppoStudioCreato</w:t>
             </w:r>
             <w:r>
               <w:rPr>
@@ -9707,7 +9687,7 @@
                 <w:sz w:val="30"/>
                 <w:szCs w:val="30"/>
               </w:rPr>
-              <w:t>UC8</w:t>
+              <w:t>UC5</w:t>
             </w:r>
             <w:r>
               <w:rPr>
@@ -9723,7 +9703,7 @@
                 <w:sz w:val="30"/>
                 <w:szCs w:val="30"/>
               </w:rPr>
-              <w:t>Carica appunto.</w:t>
+              <w:t>Creazione gruppo studio.</w:t>
             </w:r>
           </w:p>
         </w:tc>
@@ -9775,7 +9755,31 @@
                 <w:sz w:val="30"/>
                 <w:szCs w:val="30"/>
               </w:rPr>
-              <w:t>Lo studente è iscritto nel sistema.</w:t>
+              <w:t>Lo</w:t>
+            </w:r>
+            <w:r>
+              <w:rPr>
+                <w:rFonts w:ascii="Aptos" w:hAnsi="Aptos" w:cs="Times New Roman"/>
+                <w:sz w:val="30"/>
+                <w:szCs w:val="30"/>
+              </w:rPr>
+              <w:t xml:space="preserve"> </w:t>
+            </w:r>
+            <w:r>
+              <w:rPr>
+                <w:rFonts w:ascii="Aptos" w:hAnsi="Aptos" w:cs="Times New Roman"/>
+                <w:sz w:val="30"/>
+                <w:szCs w:val="30"/>
+              </w:rPr>
+              <w:t xml:space="preserve">studente è </w:t>
+            </w:r>
+            <w:r>
+              <w:rPr>
+                <w:rFonts w:ascii="Aptos" w:hAnsi="Aptos" w:cs="Times New Roman"/>
+                <w:sz w:val="30"/>
+                <w:szCs w:val="30"/>
+              </w:rPr>
+              <w:t xml:space="preserve">proprietario del gruppo </w:t>
             </w:r>
           </w:p>
         </w:tc>
@@ -9827,7 +9831,7 @@
                 <w:sz w:val="30"/>
                 <w:szCs w:val="30"/>
               </w:rPr>
-              <w:t>Lo studente è portato alla pagina principale dell’app, già autenticato. L’appunto non è più accessibile, un altro identico potrebbe essere ricaricato.</w:t>
+              <w:t>Il sistema continua con la fase di eliminazione del gruppo studio che ha selezionato.</w:t>
             </w:r>
           </w:p>
         </w:tc>
@@ -9843,6 +9847,1891 @@
     </w:p>
     <w:p>
       <w:pPr>
+        <w:rPr>
+          <w:rFonts w:ascii="Aptos" w:hAnsi="Aptos" w:cs="Times New Roman"/>
+          <w:b/>
+          <w:bCs/>
+          <w:i/>
+          <w:iCs/>
+          <w:sz w:val="28"/>
+          <w:szCs w:val="28"/>
+        </w:rPr>
+      </w:pPr>
+    </w:p>
+    <w:p>
+      <w:pPr>
+        <w:rPr>
+          <w:rFonts w:ascii="Aptos" w:hAnsi="Aptos" w:cs="Times New Roman"/>
+          <w:b/>
+          <w:bCs/>
+          <w:i/>
+          <w:iCs/>
+          <w:sz w:val="28"/>
+          <w:szCs w:val="28"/>
+        </w:rPr>
+      </w:pPr>
+    </w:p>
+    <w:p>
+      <w:pPr>
+        <w:rPr>
+          <w:rFonts w:ascii="Aptos" w:hAnsi="Aptos" w:cs="Times New Roman"/>
+          <w:b/>
+          <w:bCs/>
+          <w:i/>
+          <w:iCs/>
+          <w:sz w:val="28"/>
+          <w:szCs w:val="28"/>
+        </w:rPr>
+      </w:pPr>
+    </w:p>
+    <w:p>
+      <w:pPr>
+        <w:rPr>
+          <w:rFonts w:ascii="Aptos" w:hAnsi="Aptos" w:cs="Times New Roman"/>
+          <w:b/>
+          <w:bCs/>
+          <w:i/>
+          <w:iCs/>
+          <w:sz w:val="28"/>
+          <w:szCs w:val="28"/>
+        </w:rPr>
+      </w:pPr>
+      <w:r>
+        <w:rPr>
+          <w:rFonts w:ascii="Aptos" w:hAnsi="Aptos" w:cs="Times New Roman"/>
+          <w:b/>
+          <w:bCs/>
+          <w:i/>
+          <w:iCs/>
+          <w:sz w:val="28"/>
+          <w:szCs w:val="28"/>
+        </w:rPr>
+        <w:lastRenderedPageBreak/>
+        <w:t>3.2.4.5. Contratti operazioni UC6</w:t>
+      </w:r>
+    </w:p>
+    <w:p>
+      <w:pPr>
+        <w:rPr>
+          <w:rFonts w:ascii="Aptos" w:hAnsi="Aptos" w:cs="Times New Roman"/>
+          <w:sz w:val="28"/>
+          <w:szCs w:val="28"/>
+        </w:rPr>
+      </w:pPr>
+      <w:r>
+        <w:rPr>
+          <w:rFonts w:ascii="Aptos" w:hAnsi="Aptos" w:cs="Times New Roman"/>
+          <w:sz w:val="28"/>
+          <w:szCs w:val="28"/>
+        </w:rPr>
+        <w:t>Contratto CO3: eliminaIscrizioneGruppoStudio</w:t>
+      </w:r>
+    </w:p>
+    <w:tbl>
+      <w:tblPr>
+        <w:tblStyle w:val="Grigliatabella"/>
+        <w:tblW w:w="0" w:type="auto"/>
+        <w:tblLook w:val="04A0" w:firstRow="1" w:lastRow="0" w:firstColumn="1" w:lastColumn="0" w:noHBand="0" w:noVBand="1"/>
+      </w:tblPr>
+      <w:tblGrid>
+        <w:gridCol w:w="4814"/>
+        <w:gridCol w:w="4814"/>
+      </w:tblGrid>
+      <w:tr>
+        <w:tc>
+          <w:tcPr>
+            <w:tcW w:w="4814" w:type="dxa"/>
+          </w:tcPr>
+          <w:p>
+            <w:pPr>
+              <w:jc w:val="both"/>
+              <w:rPr>
+                <w:rFonts w:ascii="Aptos" w:hAnsi="Aptos" w:cs="Times New Roman"/>
+                <w:b/>
+                <w:bCs/>
+                <w:sz w:val="30"/>
+                <w:szCs w:val="30"/>
+              </w:rPr>
+            </w:pPr>
+            <w:r>
+              <w:rPr>
+                <w:rFonts w:ascii="Aptos" w:hAnsi="Aptos" w:cs="Times New Roman"/>
+                <w:b/>
+                <w:bCs/>
+                <w:sz w:val="30"/>
+                <w:szCs w:val="30"/>
+              </w:rPr>
+              <w:t>Operazioni</w:t>
+            </w:r>
+          </w:p>
+        </w:tc>
+        <w:tc>
+          <w:tcPr>
+            <w:tcW w:w="4814" w:type="dxa"/>
+          </w:tcPr>
+          <w:p>
+            <w:pPr>
+              <w:jc w:val="both"/>
+              <w:rPr>
+                <w:rFonts w:ascii="Aptos" w:hAnsi="Aptos" w:cs="Times New Roman"/>
+                <w:sz w:val="30"/>
+                <w:szCs w:val="30"/>
+              </w:rPr>
+            </w:pPr>
+            <w:r>
+              <w:rPr>
+                <w:rFonts w:ascii="Aptos" w:hAnsi="Aptos" w:cs="Times New Roman"/>
+                <w:sz w:val="28"/>
+                <w:szCs w:val="28"/>
+              </w:rPr>
+              <w:t>eliminaIscrizioneGruppoStudio</w:t>
+            </w:r>
+            <w:r>
+              <w:rPr>
+                <w:rFonts w:ascii="Aptos" w:hAnsi="Aptos" w:cs="Times New Roman"/>
+                <w:sz w:val="30"/>
+                <w:szCs w:val="30"/>
+              </w:rPr>
+              <w:t xml:space="preserve"> ()</w:t>
+            </w:r>
+          </w:p>
+        </w:tc>
+      </w:tr>
+      <w:tr>
+        <w:tc>
+          <w:tcPr>
+            <w:tcW w:w="4814" w:type="dxa"/>
+          </w:tcPr>
+          <w:p>
+            <w:pPr>
+              <w:jc w:val="both"/>
+              <w:rPr>
+                <w:rFonts w:ascii="Aptos" w:hAnsi="Aptos" w:cs="Times New Roman"/>
+                <w:b/>
+                <w:bCs/>
+                <w:sz w:val="30"/>
+                <w:szCs w:val="30"/>
+              </w:rPr>
+            </w:pPr>
+            <w:r>
+              <w:rPr>
+                <w:rFonts w:ascii="Aptos" w:hAnsi="Aptos" w:cs="Times New Roman"/>
+                <w:b/>
+                <w:bCs/>
+                <w:sz w:val="30"/>
+                <w:szCs w:val="30"/>
+              </w:rPr>
+              <w:t>Riferimenti</w:t>
+            </w:r>
+          </w:p>
+        </w:tc>
+        <w:tc>
+          <w:tcPr>
+            <w:tcW w:w="4814" w:type="dxa"/>
+          </w:tcPr>
+          <w:p>
+            <w:pPr>
+              <w:jc w:val="both"/>
+              <w:rPr>
+                <w:rFonts w:ascii="Aptos" w:hAnsi="Aptos" w:cs="Times New Roman"/>
+                <w:sz w:val="30"/>
+                <w:szCs w:val="30"/>
+              </w:rPr>
+            </w:pPr>
+            <w:r>
+              <w:rPr>
+                <w:rFonts w:ascii="Aptos" w:hAnsi="Aptos" w:cs="Times New Roman"/>
+                <w:sz w:val="30"/>
+                <w:szCs w:val="30"/>
+              </w:rPr>
+              <w:t>UC6</w:t>
+            </w:r>
+            <w:r>
+              <w:rPr>
+                <w:rFonts w:ascii="Aptos" w:hAnsi="Aptos" w:cs="Times New Roman"/>
+                <w:sz w:val="30"/>
+                <w:szCs w:val="30"/>
+              </w:rPr>
+              <w:t xml:space="preserve">: </w:t>
+            </w:r>
+            <w:r>
+              <w:rPr>
+                <w:rFonts w:ascii="Aptos" w:hAnsi="Aptos" w:cs="Times New Roman"/>
+                <w:sz w:val="30"/>
+                <w:szCs w:val="30"/>
+              </w:rPr>
+              <w:t>Iscrizione ad un gruppo studio.</w:t>
+            </w:r>
+          </w:p>
+        </w:tc>
+      </w:tr>
+      <w:tr>
+        <w:tc>
+          <w:tcPr>
+            <w:tcW w:w="4814" w:type="dxa"/>
+          </w:tcPr>
+          <w:p>
+            <w:pPr>
+              <w:jc w:val="both"/>
+              <w:rPr>
+                <w:rFonts w:ascii="Aptos" w:hAnsi="Aptos" w:cs="Times New Roman"/>
+                <w:b/>
+                <w:bCs/>
+                <w:sz w:val="30"/>
+                <w:szCs w:val="30"/>
+              </w:rPr>
+            </w:pPr>
+            <w:r>
+              <w:rPr>
+                <w:rFonts w:ascii="Aptos" w:hAnsi="Aptos" w:cs="Times New Roman"/>
+                <w:b/>
+                <w:bCs/>
+                <w:sz w:val="30"/>
+                <w:szCs w:val="30"/>
+              </w:rPr>
+              <w:t>Pre-condizioni</w:t>
+            </w:r>
+          </w:p>
+        </w:tc>
+        <w:tc>
+          <w:tcPr>
+            <w:tcW w:w="4814" w:type="dxa"/>
+          </w:tcPr>
+          <w:p>
+            <w:pPr>
+              <w:jc w:val="both"/>
+              <w:rPr>
+                <w:rFonts w:ascii="Aptos" w:hAnsi="Aptos" w:cs="Times New Roman"/>
+                <w:sz w:val="30"/>
+                <w:szCs w:val="30"/>
+              </w:rPr>
+            </w:pPr>
+            <w:r>
+              <w:rPr>
+                <w:rFonts w:ascii="Aptos" w:hAnsi="Aptos" w:cs="Times New Roman"/>
+                <w:sz w:val="30"/>
+                <w:szCs w:val="30"/>
+              </w:rPr>
+              <w:t>Lo studente è iscritto al gruppo studio.</w:t>
+            </w:r>
+          </w:p>
+        </w:tc>
+      </w:tr>
+      <w:tr>
+        <w:tc>
+          <w:tcPr>
+            <w:tcW w:w="4814" w:type="dxa"/>
+          </w:tcPr>
+          <w:p>
+            <w:pPr>
+              <w:jc w:val="both"/>
+              <w:rPr>
+                <w:rFonts w:ascii="Aptos" w:hAnsi="Aptos" w:cs="Times New Roman"/>
+                <w:b/>
+                <w:bCs/>
+                <w:sz w:val="30"/>
+                <w:szCs w:val="30"/>
+              </w:rPr>
+            </w:pPr>
+            <w:r>
+              <w:rPr>
+                <w:rFonts w:ascii="Aptos" w:hAnsi="Aptos" w:cs="Times New Roman"/>
+                <w:b/>
+                <w:bCs/>
+                <w:sz w:val="30"/>
+                <w:szCs w:val="30"/>
+              </w:rPr>
+              <w:t>Post-condizioni</w:t>
+            </w:r>
+          </w:p>
+        </w:tc>
+        <w:tc>
+          <w:tcPr>
+            <w:tcW w:w="4814" w:type="dxa"/>
+          </w:tcPr>
+          <w:p>
+            <w:pPr>
+              <w:jc w:val="both"/>
+              <w:rPr>
+                <w:rFonts w:ascii="Aptos" w:hAnsi="Aptos" w:cs="Times New Roman"/>
+                <w:sz w:val="30"/>
+                <w:szCs w:val="30"/>
+              </w:rPr>
+            </w:pPr>
+            <w:r>
+              <w:rPr>
+                <w:rFonts w:ascii="Aptos" w:hAnsi="Aptos" w:cs="Times New Roman"/>
+                <w:sz w:val="30"/>
+                <w:szCs w:val="30"/>
+              </w:rPr>
+              <w:t>Lo studente è portato alla pagina principale dell’app, già autenticato. Non può più caricare accedere al gruppo.</w:t>
+            </w:r>
+          </w:p>
+        </w:tc>
+      </w:tr>
+    </w:tbl>
+    <w:p>
+      <w:pPr>
+        <w:rPr>
+          <w:sz w:val="28"/>
+          <w:szCs w:val="28"/>
+        </w:rPr>
+      </w:pPr>
+    </w:p>
+    <w:p>
+      <w:pPr>
+        <w:rPr>
+          <w:rFonts w:ascii="Aptos" w:hAnsi="Aptos" w:cs="Times New Roman"/>
+          <w:sz w:val="28"/>
+          <w:szCs w:val="28"/>
+        </w:rPr>
+      </w:pPr>
+      <w:r>
+        <w:rPr>
+          <w:rFonts w:ascii="Aptos" w:hAnsi="Aptos" w:cs="Times New Roman"/>
+          <w:sz w:val="28"/>
+          <w:szCs w:val="28"/>
+        </w:rPr>
+        <w:t xml:space="preserve">Contratto </w:t>
+      </w:r>
+      <w:r>
+        <w:rPr>
+          <w:rFonts w:ascii="Aptos" w:hAnsi="Aptos" w:cs="Times New Roman"/>
+          <w:sz w:val="28"/>
+          <w:szCs w:val="28"/>
+        </w:rPr>
+        <w:t>CO4</w:t>
+      </w:r>
+      <w:r>
+        <w:rPr>
+          <w:rFonts w:ascii="Aptos" w:hAnsi="Aptos" w:cs="Times New Roman"/>
+          <w:sz w:val="28"/>
+          <w:szCs w:val="28"/>
+        </w:rPr>
+        <w:t xml:space="preserve">: </w:t>
+      </w:r>
+      <w:r>
+        <w:rPr>
+          <w:rFonts w:ascii="Aptos" w:hAnsi="Aptos" w:cs="Times New Roman"/>
+          <w:sz w:val="28"/>
+          <w:szCs w:val="28"/>
+        </w:rPr>
+        <w:t>selezionaGruppoStudioIscritto</w:t>
+      </w:r>
+    </w:p>
+    <w:tbl>
+      <w:tblPr>
+        <w:tblStyle w:val="Grigliatabella"/>
+        <w:tblW w:w="0" w:type="auto"/>
+        <w:tblLook w:val="04A0" w:firstRow="1" w:lastRow="0" w:firstColumn="1" w:lastColumn="0" w:noHBand="0" w:noVBand="1"/>
+      </w:tblPr>
+      <w:tblGrid>
+        <w:gridCol w:w="4814"/>
+        <w:gridCol w:w="4814"/>
+      </w:tblGrid>
+      <w:tr>
+        <w:tc>
+          <w:tcPr>
+            <w:tcW w:w="4814" w:type="dxa"/>
+          </w:tcPr>
+          <w:p>
+            <w:pPr>
+              <w:jc w:val="both"/>
+              <w:rPr>
+                <w:rFonts w:ascii="Aptos" w:hAnsi="Aptos" w:cs="Times New Roman"/>
+                <w:b/>
+                <w:bCs/>
+                <w:sz w:val="30"/>
+                <w:szCs w:val="30"/>
+              </w:rPr>
+            </w:pPr>
+            <w:r>
+              <w:rPr>
+                <w:rFonts w:ascii="Aptos" w:hAnsi="Aptos" w:cs="Times New Roman"/>
+                <w:b/>
+                <w:bCs/>
+                <w:sz w:val="30"/>
+                <w:szCs w:val="30"/>
+              </w:rPr>
+              <w:t>Operazioni</w:t>
+            </w:r>
+          </w:p>
+        </w:tc>
+        <w:tc>
+          <w:tcPr>
+            <w:tcW w:w="4814" w:type="dxa"/>
+          </w:tcPr>
+          <w:p>
+            <w:pPr>
+              <w:jc w:val="both"/>
+              <w:rPr>
+                <w:rFonts w:ascii="Aptos" w:hAnsi="Aptos" w:cs="Times New Roman"/>
+                <w:sz w:val="30"/>
+                <w:szCs w:val="30"/>
+              </w:rPr>
+            </w:pPr>
+            <w:r>
+              <w:rPr>
+                <w:rFonts w:ascii="Aptos" w:hAnsi="Aptos" w:cs="Times New Roman"/>
+                <w:sz w:val="28"/>
+                <w:szCs w:val="28"/>
+              </w:rPr>
+              <w:t>selezionaGruppoStudioIscritto</w:t>
+            </w:r>
+            <w:r>
+              <w:rPr>
+                <w:rFonts w:ascii="Aptos" w:hAnsi="Aptos" w:cs="Times New Roman"/>
+                <w:sz w:val="30"/>
+                <w:szCs w:val="30"/>
+              </w:rPr>
+              <w:t xml:space="preserve"> </w:t>
+            </w:r>
+            <w:r>
+              <w:rPr>
+                <w:rFonts w:ascii="Aptos" w:hAnsi="Aptos" w:cs="Times New Roman"/>
+                <w:sz w:val="30"/>
+                <w:szCs w:val="30"/>
+              </w:rPr>
+              <w:t>()</w:t>
+            </w:r>
+          </w:p>
+        </w:tc>
+      </w:tr>
+      <w:tr>
+        <w:tc>
+          <w:tcPr>
+            <w:tcW w:w="4814" w:type="dxa"/>
+          </w:tcPr>
+          <w:p>
+            <w:pPr>
+              <w:jc w:val="both"/>
+              <w:rPr>
+                <w:rFonts w:ascii="Aptos" w:hAnsi="Aptos" w:cs="Times New Roman"/>
+                <w:b/>
+                <w:bCs/>
+                <w:sz w:val="30"/>
+                <w:szCs w:val="30"/>
+              </w:rPr>
+            </w:pPr>
+            <w:r>
+              <w:rPr>
+                <w:rFonts w:ascii="Aptos" w:hAnsi="Aptos" w:cs="Times New Roman"/>
+                <w:b/>
+                <w:bCs/>
+                <w:sz w:val="30"/>
+                <w:szCs w:val="30"/>
+              </w:rPr>
+              <w:t>Riferimenti</w:t>
+            </w:r>
+          </w:p>
+        </w:tc>
+        <w:tc>
+          <w:tcPr>
+            <w:tcW w:w="4814" w:type="dxa"/>
+          </w:tcPr>
+          <w:p>
+            <w:pPr>
+              <w:jc w:val="both"/>
+              <w:rPr>
+                <w:rFonts w:ascii="Aptos" w:hAnsi="Aptos" w:cs="Times New Roman"/>
+                <w:sz w:val="30"/>
+                <w:szCs w:val="30"/>
+              </w:rPr>
+            </w:pPr>
+            <w:r>
+              <w:rPr>
+                <w:rFonts w:ascii="Aptos" w:hAnsi="Aptos" w:cs="Times New Roman"/>
+                <w:sz w:val="30"/>
+                <w:szCs w:val="30"/>
+              </w:rPr>
+              <w:t>UC6</w:t>
+            </w:r>
+            <w:r>
+              <w:rPr>
+                <w:rFonts w:ascii="Aptos" w:hAnsi="Aptos" w:cs="Times New Roman"/>
+                <w:sz w:val="30"/>
+                <w:szCs w:val="30"/>
+              </w:rPr>
+              <w:t xml:space="preserve">: </w:t>
+            </w:r>
+            <w:r>
+              <w:rPr>
+                <w:rFonts w:ascii="Aptos" w:hAnsi="Aptos" w:cs="Times New Roman"/>
+                <w:sz w:val="30"/>
+                <w:szCs w:val="30"/>
+              </w:rPr>
+              <w:t>Iscrizione ad un gruppo studio.</w:t>
+            </w:r>
+          </w:p>
+        </w:tc>
+      </w:tr>
+      <w:tr>
+        <w:tc>
+          <w:tcPr>
+            <w:tcW w:w="4814" w:type="dxa"/>
+          </w:tcPr>
+          <w:p>
+            <w:pPr>
+              <w:jc w:val="both"/>
+              <w:rPr>
+                <w:rFonts w:ascii="Aptos" w:hAnsi="Aptos" w:cs="Times New Roman"/>
+                <w:b/>
+                <w:bCs/>
+                <w:sz w:val="30"/>
+                <w:szCs w:val="30"/>
+              </w:rPr>
+            </w:pPr>
+            <w:r>
+              <w:rPr>
+                <w:rFonts w:ascii="Aptos" w:hAnsi="Aptos" w:cs="Times New Roman"/>
+                <w:b/>
+                <w:bCs/>
+                <w:sz w:val="30"/>
+                <w:szCs w:val="30"/>
+              </w:rPr>
+              <w:t>Pre-condizioni</w:t>
+            </w:r>
+          </w:p>
+        </w:tc>
+        <w:tc>
+          <w:tcPr>
+            <w:tcW w:w="4814" w:type="dxa"/>
+          </w:tcPr>
+          <w:p>
+            <w:pPr>
+              <w:jc w:val="both"/>
+              <w:rPr>
+                <w:rFonts w:ascii="Aptos" w:hAnsi="Aptos" w:cs="Times New Roman"/>
+                <w:sz w:val="30"/>
+                <w:szCs w:val="30"/>
+              </w:rPr>
+            </w:pPr>
+            <w:r>
+              <w:rPr>
+                <w:rFonts w:ascii="Aptos" w:hAnsi="Aptos" w:cs="Times New Roman"/>
+                <w:sz w:val="30"/>
+                <w:szCs w:val="30"/>
+              </w:rPr>
+              <w:t>Lo studente è iscritto al gruppo studio</w:t>
+            </w:r>
+            <w:r>
+              <w:rPr>
+                <w:rFonts w:ascii="Aptos" w:hAnsi="Aptos" w:cs="Times New Roman"/>
+                <w:sz w:val="30"/>
+                <w:szCs w:val="30"/>
+              </w:rPr>
+              <w:t xml:space="preserve"> ed è in fase di disiscrizione.</w:t>
+            </w:r>
+          </w:p>
+        </w:tc>
+      </w:tr>
+      <w:tr>
+        <w:tc>
+          <w:tcPr>
+            <w:tcW w:w="4814" w:type="dxa"/>
+          </w:tcPr>
+          <w:p>
+            <w:pPr>
+              <w:jc w:val="both"/>
+              <w:rPr>
+                <w:rFonts w:ascii="Aptos" w:hAnsi="Aptos" w:cs="Times New Roman"/>
+                <w:b/>
+                <w:bCs/>
+                <w:sz w:val="30"/>
+                <w:szCs w:val="30"/>
+              </w:rPr>
+            </w:pPr>
+            <w:r>
+              <w:rPr>
+                <w:rFonts w:ascii="Aptos" w:hAnsi="Aptos" w:cs="Times New Roman"/>
+                <w:b/>
+                <w:bCs/>
+                <w:sz w:val="30"/>
+                <w:szCs w:val="30"/>
+              </w:rPr>
+              <w:t>Post-condizioni</w:t>
+            </w:r>
+          </w:p>
+        </w:tc>
+        <w:tc>
+          <w:tcPr>
+            <w:tcW w:w="4814" w:type="dxa"/>
+          </w:tcPr>
+          <w:p>
+            <w:pPr>
+              <w:jc w:val="both"/>
+              <w:rPr>
+                <w:rFonts w:ascii="Aptos" w:hAnsi="Aptos" w:cs="Times New Roman"/>
+                <w:sz w:val="30"/>
+                <w:szCs w:val="30"/>
+              </w:rPr>
+            </w:pPr>
+            <w:r>
+              <w:rPr>
+                <w:rFonts w:ascii="Aptos" w:hAnsi="Aptos" w:cs="Times New Roman"/>
+                <w:sz w:val="30"/>
+                <w:szCs w:val="30"/>
+              </w:rPr>
+              <w:t>Il sistema continua con la disiscrizione al gruppo.</w:t>
+            </w:r>
+          </w:p>
+        </w:tc>
+      </w:tr>
+    </w:tbl>
+    <w:p>
+      <w:pPr>
+        <w:rPr>
+          <w:sz w:val="28"/>
+          <w:szCs w:val="28"/>
+        </w:rPr>
+      </w:pPr>
+    </w:p>
+    <w:p>
+      <w:pPr>
+        <w:rPr>
+          <w:sz w:val="28"/>
+          <w:szCs w:val="28"/>
+        </w:rPr>
+      </w:pPr>
+    </w:p>
+    <w:p>
+      <w:pPr>
+        <w:rPr>
+          <w:rFonts w:ascii="Aptos" w:hAnsi="Aptos" w:cs="Times New Roman"/>
+          <w:b/>
+          <w:bCs/>
+          <w:i/>
+          <w:iCs/>
+          <w:sz w:val="28"/>
+          <w:szCs w:val="28"/>
+        </w:rPr>
+      </w:pPr>
+      <w:r>
+        <w:rPr>
+          <w:rFonts w:ascii="Aptos" w:hAnsi="Aptos" w:cs="Times New Roman"/>
+          <w:b/>
+          <w:bCs/>
+          <w:i/>
+          <w:iCs/>
+          <w:sz w:val="28"/>
+          <w:szCs w:val="28"/>
+        </w:rPr>
+        <w:t>3.2.4.6. Contratti operazioni UC7</w:t>
+      </w:r>
+    </w:p>
+    <w:p>
+      <w:pPr>
+        <w:rPr>
+          <w:rFonts w:ascii="Aptos" w:hAnsi="Aptos" w:cs="Times New Roman"/>
+          <w:sz w:val="28"/>
+          <w:szCs w:val="28"/>
+        </w:rPr>
+      </w:pPr>
+      <w:r>
+        <w:rPr>
+          <w:rFonts w:ascii="Aptos" w:hAnsi="Aptos" w:cs="Times New Roman"/>
+          <w:sz w:val="28"/>
+          <w:szCs w:val="28"/>
+        </w:rPr>
+        <w:t>Contratto CO2: eliminaContenuto</w:t>
+      </w:r>
+    </w:p>
+    <w:tbl>
+      <w:tblPr>
+        <w:tblStyle w:val="Grigliatabella"/>
+        <w:tblW w:w="0" w:type="auto"/>
+        <w:tblLook w:val="04A0" w:firstRow="1" w:lastRow="0" w:firstColumn="1" w:lastColumn="0" w:noHBand="0" w:noVBand="1"/>
+      </w:tblPr>
+      <w:tblGrid>
+        <w:gridCol w:w="4814"/>
+        <w:gridCol w:w="4814"/>
+      </w:tblGrid>
+      <w:tr>
+        <w:tc>
+          <w:tcPr>
+            <w:tcW w:w="4814" w:type="dxa"/>
+          </w:tcPr>
+          <w:p>
+            <w:pPr>
+              <w:jc w:val="both"/>
+              <w:rPr>
+                <w:rFonts w:ascii="Aptos" w:hAnsi="Aptos" w:cs="Times New Roman"/>
+                <w:b/>
+                <w:bCs/>
+                <w:sz w:val="30"/>
+                <w:szCs w:val="30"/>
+              </w:rPr>
+            </w:pPr>
+            <w:r>
+              <w:rPr>
+                <w:rFonts w:ascii="Aptos" w:hAnsi="Aptos" w:cs="Times New Roman"/>
+                <w:b/>
+                <w:bCs/>
+                <w:sz w:val="30"/>
+                <w:szCs w:val="30"/>
+              </w:rPr>
+              <w:t>Operazioni</w:t>
+            </w:r>
+          </w:p>
+        </w:tc>
+        <w:tc>
+          <w:tcPr>
+            <w:tcW w:w="4814" w:type="dxa"/>
+          </w:tcPr>
+          <w:p>
+            <w:pPr>
+              <w:jc w:val="both"/>
+              <w:rPr>
+                <w:rFonts w:ascii="Aptos" w:hAnsi="Aptos" w:cs="Times New Roman"/>
+                <w:sz w:val="30"/>
+                <w:szCs w:val="30"/>
+              </w:rPr>
+            </w:pPr>
+            <w:r>
+              <w:rPr>
+                <w:rFonts w:ascii="Aptos" w:hAnsi="Aptos" w:cs="Times New Roman"/>
+                <w:sz w:val="30"/>
+                <w:szCs w:val="30"/>
+              </w:rPr>
+              <w:t>eliminaContenuto</w:t>
+            </w:r>
+            <w:r>
+              <w:rPr>
+                <w:rFonts w:ascii="Aptos" w:hAnsi="Aptos" w:cs="Times New Roman"/>
+                <w:sz w:val="30"/>
+                <w:szCs w:val="30"/>
+              </w:rPr>
+              <w:t>()</w:t>
+            </w:r>
+          </w:p>
+        </w:tc>
+      </w:tr>
+      <w:tr>
+        <w:tc>
+          <w:tcPr>
+            <w:tcW w:w="4814" w:type="dxa"/>
+          </w:tcPr>
+          <w:p>
+            <w:pPr>
+              <w:jc w:val="both"/>
+              <w:rPr>
+                <w:rFonts w:ascii="Aptos" w:hAnsi="Aptos" w:cs="Times New Roman"/>
+                <w:b/>
+                <w:bCs/>
+                <w:sz w:val="30"/>
+                <w:szCs w:val="30"/>
+              </w:rPr>
+            </w:pPr>
+            <w:r>
+              <w:rPr>
+                <w:rFonts w:ascii="Aptos" w:hAnsi="Aptos" w:cs="Times New Roman"/>
+                <w:b/>
+                <w:bCs/>
+                <w:sz w:val="30"/>
+                <w:szCs w:val="30"/>
+              </w:rPr>
+              <w:t>Riferimenti</w:t>
+            </w:r>
+          </w:p>
+        </w:tc>
+        <w:tc>
+          <w:tcPr>
+            <w:tcW w:w="4814" w:type="dxa"/>
+          </w:tcPr>
+          <w:p>
+            <w:pPr>
+              <w:jc w:val="both"/>
+              <w:rPr>
+                <w:rFonts w:ascii="Aptos" w:hAnsi="Aptos" w:cs="Times New Roman"/>
+                <w:sz w:val="30"/>
+                <w:szCs w:val="30"/>
+              </w:rPr>
+            </w:pPr>
+            <w:r>
+              <w:rPr>
+                <w:rFonts w:ascii="Aptos" w:hAnsi="Aptos" w:cs="Times New Roman"/>
+                <w:sz w:val="30"/>
+                <w:szCs w:val="30"/>
+              </w:rPr>
+              <w:t>UC7</w:t>
+            </w:r>
+            <w:r>
+              <w:rPr>
+                <w:rFonts w:ascii="Aptos" w:hAnsi="Aptos" w:cs="Times New Roman"/>
+                <w:sz w:val="30"/>
+                <w:szCs w:val="30"/>
+              </w:rPr>
+              <w:t xml:space="preserve">: </w:t>
+            </w:r>
+            <w:r>
+              <w:rPr>
+                <w:rFonts w:ascii="Aptos" w:hAnsi="Aptos" w:cs="Times New Roman"/>
+                <w:sz w:val="30"/>
+                <w:szCs w:val="30"/>
+              </w:rPr>
+              <w:t>Carica contenuto.</w:t>
+            </w:r>
+          </w:p>
+        </w:tc>
+      </w:tr>
+      <w:tr>
+        <w:tc>
+          <w:tcPr>
+            <w:tcW w:w="4814" w:type="dxa"/>
+          </w:tcPr>
+          <w:p>
+            <w:pPr>
+              <w:jc w:val="both"/>
+              <w:rPr>
+                <w:rFonts w:ascii="Aptos" w:hAnsi="Aptos" w:cs="Times New Roman"/>
+                <w:b/>
+                <w:bCs/>
+                <w:sz w:val="30"/>
+                <w:szCs w:val="30"/>
+              </w:rPr>
+            </w:pPr>
+            <w:r>
+              <w:rPr>
+                <w:rFonts w:ascii="Aptos" w:hAnsi="Aptos" w:cs="Times New Roman"/>
+                <w:b/>
+                <w:bCs/>
+                <w:sz w:val="30"/>
+                <w:szCs w:val="30"/>
+              </w:rPr>
+              <w:t>Pre-condizioni</w:t>
+            </w:r>
+          </w:p>
+        </w:tc>
+        <w:tc>
+          <w:tcPr>
+            <w:tcW w:w="4814" w:type="dxa"/>
+          </w:tcPr>
+          <w:p>
+            <w:pPr>
+              <w:jc w:val="both"/>
+              <w:rPr>
+                <w:rFonts w:ascii="Aptos" w:hAnsi="Aptos" w:cs="Times New Roman"/>
+                <w:sz w:val="30"/>
+                <w:szCs w:val="30"/>
+              </w:rPr>
+            </w:pPr>
+            <w:r>
+              <w:rPr>
+                <w:rFonts w:ascii="Aptos" w:hAnsi="Aptos" w:cs="Times New Roman"/>
+                <w:sz w:val="30"/>
+                <w:szCs w:val="30"/>
+              </w:rPr>
+              <w:t>Lo studente è iscritto al corso.</w:t>
+            </w:r>
+          </w:p>
+        </w:tc>
+      </w:tr>
+      <w:tr>
+        <w:tc>
+          <w:tcPr>
+            <w:tcW w:w="4814" w:type="dxa"/>
+          </w:tcPr>
+          <w:p>
+            <w:pPr>
+              <w:jc w:val="both"/>
+              <w:rPr>
+                <w:rFonts w:ascii="Aptos" w:hAnsi="Aptos" w:cs="Times New Roman"/>
+                <w:b/>
+                <w:bCs/>
+                <w:sz w:val="30"/>
+                <w:szCs w:val="30"/>
+              </w:rPr>
+            </w:pPr>
+            <w:r>
+              <w:rPr>
+                <w:rFonts w:ascii="Aptos" w:hAnsi="Aptos" w:cs="Times New Roman"/>
+                <w:b/>
+                <w:bCs/>
+                <w:sz w:val="30"/>
+                <w:szCs w:val="30"/>
+              </w:rPr>
+              <w:t>Post-condizioni</w:t>
+            </w:r>
+          </w:p>
+        </w:tc>
+        <w:tc>
+          <w:tcPr>
+            <w:tcW w:w="4814" w:type="dxa"/>
+          </w:tcPr>
+          <w:p>
+            <w:pPr>
+              <w:jc w:val="both"/>
+              <w:rPr>
+                <w:rFonts w:ascii="Aptos" w:hAnsi="Aptos" w:cs="Times New Roman"/>
+                <w:sz w:val="30"/>
+                <w:szCs w:val="30"/>
+              </w:rPr>
+            </w:pPr>
+            <w:r>
+              <w:rPr>
+                <w:rFonts w:ascii="Aptos" w:hAnsi="Aptos" w:cs="Times New Roman"/>
+                <w:sz w:val="30"/>
+                <w:szCs w:val="30"/>
+              </w:rPr>
+              <w:t>Lo studente è portato alla pagina principale dell’app, già autenticato. Il contenuto non è più accessibile, un altro identico potrebbe essere ricaricato.</w:t>
+            </w:r>
+          </w:p>
+        </w:tc>
+      </w:tr>
+    </w:tbl>
+    <w:p>
+      <w:pPr>
+        <w:rPr>
+          <w:sz w:val="28"/>
+          <w:szCs w:val="28"/>
+        </w:rPr>
+      </w:pPr>
+    </w:p>
+    <w:p>
+      <w:pPr>
+        <w:rPr>
+          <w:rFonts w:ascii="Aptos" w:hAnsi="Aptos" w:cs="Times New Roman"/>
+          <w:sz w:val="28"/>
+          <w:szCs w:val="28"/>
+        </w:rPr>
+      </w:pPr>
+      <w:r>
+        <w:rPr>
+          <w:rFonts w:ascii="Aptos" w:hAnsi="Aptos" w:cs="Times New Roman"/>
+          <w:sz w:val="28"/>
+          <w:szCs w:val="28"/>
+        </w:rPr>
+        <w:t xml:space="preserve">Contratto </w:t>
+      </w:r>
+      <w:r>
+        <w:rPr>
+          <w:rFonts w:ascii="Aptos" w:hAnsi="Aptos" w:cs="Times New Roman"/>
+          <w:sz w:val="28"/>
+          <w:szCs w:val="28"/>
+        </w:rPr>
+        <w:t>CO3</w:t>
+      </w:r>
+      <w:r>
+        <w:rPr>
+          <w:rFonts w:ascii="Aptos" w:hAnsi="Aptos" w:cs="Times New Roman"/>
+          <w:sz w:val="28"/>
+          <w:szCs w:val="28"/>
+        </w:rPr>
+        <w:t xml:space="preserve">: </w:t>
+      </w:r>
+      <w:proofErr w:type="spellStart"/>
+      <w:r>
+        <w:rPr>
+          <w:rFonts w:ascii="Aptos" w:hAnsi="Aptos" w:cs="Times New Roman"/>
+          <w:sz w:val="28"/>
+          <w:szCs w:val="28"/>
+        </w:rPr>
+        <w:t>selezionaContenutoCreato</w:t>
+      </w:r>
+      <w:proofErr w:type="spellEnd"/>
+    </w:p>
+    <w:tbl>
+      <w:tblPr>
+        <w:tblStyle w:val="Grigliatabella"/>
+        <w:tblW w:w="0" w:type="auto"/>
+        <w:tblLook w:val="04A0" w:firstRow="1" w:lastRow="0" w:firstColumn="1" w:lastColumn="0" w:noHBand="0" w:noVBand="1"/>
+      </w:tblPr>
+      <w:tblGrid>
+        <w:gridCol w:w="4814"/>
+        <w:gridCol w:w="4814"/>
+      </w:tblGrid>
+      <w:tr>
+        <w:tc>
+          <w:tcPr>
+            <w:tcW w:w="4814" w:type="dxa"/>
+          </w:tcPr>
+          <w:p>
+            <w:pPr>
+              <w:jc w:val="both"/>
+              <w:rPr>
+                <w:rFonts w:ascii="Aptos" w:hAnsi="Aptos" w:cs="Times New Roman"/>
+                <w:b/>
+                <w:bCs/>
+                <w:sz w:val="30"/>
+                <w:szCs w:val="30"/>
+              </w:rPr>
+            </w:pPr>
+            <w:r>
+              <w:rPr>
+                <w:rFonts w:ascii="Aptos" w:hAnsi="Aptos" w:cs="Times New Roman"/>
+                <w:b/>
+                <w:bCs/>
+                <w:sz w:val="30"/>
+                <w:szCs w:val="30"/>
+              </w:rPr>
+              <w:t>Operazioni</w:t>
+            </w:r>
+          </w:p>
+        </w:tc>
+        <w:tc>
+          <w:tcPr>
+            <w:tcW w:w="4814" w:type="dxa"/>
+          </w:tcPr>
+          <w:p>
+            <w:pPr>
+              <w:jc w:val="both"/>
+              <w:rPr>
+                <w:rFonts w:ascii="Aptos" w:hAnsi="Aptos" w:cs="Times New Roman"/>
+                <w:sz w:val="30"/>
+                <w:szCs w:val="30"/>
+              </w:rPr>
+            </w:pPr>
+            <w:proofErr w:type="spellStart"/>
+            <w:r>
+              <w:rPr>
+                <w:rFonts w:ascii="Aptos" w:hAnsi="Aptos" w:cs="Times New Roman"/>
+                <w:sz w:val="28"/>
+                <w:szCs w:val="28"/>
+              </w:rPr>
+              <w:t>selezionaContenutoCreato</w:t>
+            </w:r>
+            <w:proofErr w:type="spellEnd"/>
+            <w:r>
+              <w:rPr>
+                <w:rFonts w:ascii="Aptos" w:hAnsi="Aptos" w:cs="Times New Roman"/>
+                <w:sz w:val="30"/>
+                <w:szCs w:val="30"/>
+              </w:rPr>
+              <w:t xml:space="preserve"> </w:t>
+            </w:r>
+            <w:r>
+              <w:rPr>
+                <w:rFonts w:ascii="Aptos" w:hAnsi="Aptos" w:cs="Times New Roman"/>
+                <w:sz w:val="30"/>
+                <w:szCs w:val="30"/>
+              </w:rPr>
+              <w:t>()</w:t>
+            </w:r>
+          </w:p>
+        </w:tc>
+      </w:tr>
+      <w:tr>
+        <w:tc>
+          <w:tcPr>
+            <w:tcW w:w="4814" w:type="dxa"/>
+          </w:tcPr>
+          <w:p>
+            <w:pPr>
+              <w:jc w:val="both"/>
+              <w:rPr>
+                <w:rFonts w:ascii="Aptos" w:hAnsi="Aptos" w:cs="Times New Roman"/>
+                <w:b/>
+                <w:bCs/>
+                <w:sz w:val="30"/>
+                <w:szCs w:val="30"/>
+              </w:rPr>
+            </w:pPr>
+            <w:r>
+              <w:rPr>
+                <w:rFonts w:ascii="Aptos" w:hAnsi="Aptos" w:cs="Times New Roman"/>
+                <w:b/>
+                <w:bCs/>
+                <w:sz w:val="30"/>
+                <w:szCs w:val="30"/>
+              </w:rPr>
+              <w:t>Riferimenti</w:t>
+            </w:r>
+          </w:p>
+        </w:tc>
+        <w:tc>
+          <w:tcPr>
+            <w:tcW w:w="4814" w:type="dxa"/>
+          </w:tcPr>
+          <w:p>
+            <w:pPr>
+              <w:jc w:val="both"/>
+              <w:rPr>
+                <w:rFonts w:ascii="Aptos" w:hAnsi="Aptos" w:cs="Times New Roman"/>
+                <w:sz w:val="30"/>
+                <w:szCs w:val="30"/>
+              </w:rPr>
+            </w:pPr>
+            <w:r>
+              <w:rPr>
+                <w:rFonts w:ascii="Aptos" w:hAnsi="Aptos" w:cs="Times New Roman"/>
+                <w:sz w:val="30"/>
+                <w:szCs w:val="30"/>
+              </w:rPr>
+              <w:t>UC7</w:t>
+            </w:r>
+            <w:r>
+              <w:rPr>
+                <w:rFonts w:ascii="Aptos" w:hAnsi="Aptos" w:cs="Times New Roman"/>
+                <w:sz w:val="30"/>
+                <w:szCs w:val="30"/>
+              </w:rPr>
+              <w:t xml:space="preserve">: </w:t>
+            </w:r>
+            <w:r>
+              <w:rPr>
+                <w:rFonts w:ascii="Aptos" w:hAnsi="Aptos" w:cs="Times New Roman"/>
+                <w:sz w:val="30"/>
+                <w:szCs w:val="30"/>
+              </w:rPr>
+              <w:t>Carica contenuto.</w:t>
+            </w:r>
+          </w:p>
+        </w:tc>
+      </w:tr>
+      <w:tr>
+        <w:tc>
+          <w:tcPr>
+            <w:tcW w:w="4814" w:type="dxa"/>
+          </w:tcPr>
+          <w:p>
+            <w:pPr>
+              <w:jc w:val="both"/>
+              <w:rPr>
+                <w:rFonts w:ascii="Aptos" w:hAnsi="Aptos" w:cs="Times New Roman"/>
+                <w:b/>
+                <w:bCs/>
+                <w:sz w:val="30"/>
+                <w:szCs w:val="30"/>
+              </w:rPr>
+            </w:pPr>
+            <w:r>
+              <w:rPr>
+                <w:rFonts w:ascii="Aptos" w:hAnsi="Aptos" w:cs="Times New Roman"/>
+                <w:b/>
+                <w:bCs/>
+                <w:sz w:val="30"/>
+                <w:szCs w:val="30"/>
+              </w:rPr>
+              <w:lastRenderedPageBreak/>
+              <w:t>Pre-condizioni</w:t>
+            </w:r>
+          </w:p>
+        </w:tc>
+        <w:tc>
+          <w:tcPr>
+            <w:tcW w:w="4814" w:type="dxa"/>
+          </w:tcPr>
+          <w:p>
+            <w:pPr>
+              <w:jc w:val="both"/>
+              <w:rPr>
+                <w:rFonts w:ascii="Aptos" w:hAnsi="Aptos" w:cs="Times New Roman"/>
+                <w:sz w:val="30"/>
+                <w:szCs w:val="30"/>
+              </w:rPr>
+            </w:pPr>
+            <w:r>
+              <w:rPr>
+                <w:rFonts w:ascii="Aptos" w:hAnsi="Aptos" w:cs="Times New Roman"/>
+                <w:sz w:val="30"/>
+                <w:szCs w:val="30"/>
+              </w:rPr>
+              <w:t>Lo studente è iscritto al corso</w:t>
+            </w:r>
+            <w:r>
+              <w:rPr>
+                <w:rFonts w:ascii="Aptos" w:hAnsi="Aptos" w:cs="Times New Roman"/>
+                <w:sz w:val="30"/>
+                <w:szCs w:val="30"/>
+              </w:rPr>
+              <w:t xml:space="preserve"> ed è in fase di eliminazione del contenuto.</w:t>
+            </w:r>
+          </w:p>
+        </w:tc>
+      </w:tr>
+      <w:tr>
+        <w:tc>
+          <w:tcPr>
+            <w:tcW w:w="4814" w:type="dxa"/>
+          </w:tcPr>
+          <w:p>
+            <w:pPr>
+              <w:jc w:val="both"/>
+              <w:rPr>
+                <w:rFonts w:ascii="Aptos" w:hAnsi="Aptos" w:cs="Times New Roman"/>
+                <w:b/>
+                <w:bCs/>
+                <w:sz w:val="30"/>
+                <w:szCs w:val="30"/>
+              </w:rPr>
+            </w:pPr>
+            <w:r>
+              <w:rPr>
+                <w:rFonts w:ascii="Aptos" w:hAnsi="Aptos" w:cs="Times New Roman"/>
+                <w:b/>
+                <w:bCs/>
+                <w:sz w:val="30"/>
+                <w:szCs w:val="30"/>
+              </w:rPr>
+              <w:t>Post-condizioni</w:t>
+            </w:r>
+          </w:p>
+        </w:tc>
+        <w:tc>
+          <w:tcPr>
+            <w:tcW w:w="4814" w:type="dxa"/>
+          </w:tcPr>
+          <w:p>
+            <w:pPr>
+              <w:jc w:val="both"/>
+              <w:rPr>
+                <w:rFonts w:ascii="Aptos" w:hAnsi="Aptos" w:cs="Times New Roman"/>
+                <w:sz w:val="30"/>
+                <w:szCs w:val="30"/>
+              </w:rPr>
+            </w:pPr>
+            <w:r>
+              <w:rPr>
+                <w:rFonts w:ascii="Aptos" w:hAnsi="Aptos" w:cs="Times New Roman"/>
+                <w:sz w:val="30"/>
+                <w:szCs w:val="30"/>
+              </w:rPr>
+              <w:t>Il sistema continua con l’eliminazione del contenuto.</w:t>
+            </w:r>
+          </w:p>
+        </w:tc>
+      </w:tr>
+    </w:tbl>
+    <w:p>
+      <w:pPr>
+        <w:rPr>
+          <w:rFonts w:ascii="Aptos" w:hAnsi="Aptos" w:cs="Times New Roman"/>
+          <w:b/>
+          <w:bCs/>
+          <w:i/>
+          <w:iCs/>
+          <w:sz w:val="28"/>
+          <w:szCs w:val="28"/>
+        </w:rPr>
+      </w:pPr>
+    </w:p>
+    <w:p>
+      <w:pPr>
+        <w:rPr>
+          <w:rFonts w:ascii="Aptos" w:hAnsi="Aptos" w:cs="Times New Roman"/>
+          <w:b/>
+          <w:bCs/>
+          <w:i/>
+          <w:iCs/>
+          <w:sz w:val="28"/>
+          <w:szCs w:val="28"/>
+        </w:rPr>
+      </w:pPr>
+      <w:r>
+        <w:rPr>
+          <w:rFonts w:ascii="Aptos" w:hAnsi="Aptos" w:cs="Times New Roman"/>
+          <w:b/>
+          <w:bCs/>
+          <w:i/>
+          <w:iCs/>
+          <w:sz w:val="28"/>
+          <w:szCs w:val="28"/>
+        </w:rPr>
+        <w:t>3.2.4.7. Contratti operazioni UC8</w:t>
+      </w:r>
+    </w:p>
+    <w:p>
+      <w:pPr>
+        <w:rPr>
+          <w:rFonts w:ascii="Aptos" w:hAnsi="Aptos" w:cs="Times New Roman"/>
+          <w:sz w:val="28"/>
+          <w:szCs w:val="28"/>
+        </w:rPr>
+      </w:pPr>
+      <w:r>
+        <w:rPr>
+          <w:rFonts w:ascii="Aptos" w:hAnsi="Aptos" w:cs="Times New Roman"/>
+          <w:sz w:val="28"/>
+          <w:szCs w:val="28"/>
+        </w:rPr>
+        <w:t>Contratto CO2: eliminaAppunto</w:t>
+      </w:r>
+    </w:p>
+    <w:tbl>
+      <w:tblPr>
+        <w:tblStyle w:val="Grigliatabella"/>
+        <w:tblW w:w="0" w:type="auto"/>
+        <w:tblLook w:val="04A0" w:firstRow="1" w:lastRow="0" w:firstColumn="1" w:lastColumn="0" w:noHBand="0" w:noVBand="1"/>
+      </w:tblPr>
+      <w:tblGrid>
+        <w:gridCol w:w="4814"/>
+        <w:gridCol w:w="4814"/>
+      </w:tblGrid>
+      <w:tr>
+        <w:tc>
+          <w:tcPr>
+            <w:tcW w:w="4814" w:type="dxa"/>
+          </w:tcPr>
+          <w:p>
+            <w:pPr>
+              <w:jc w:val="both"/>
+              <w:rPr>
+                <w:rFonts w:ascii="Aptos" w:hAnsi="Aptos" w:cs="Times New Roman"/>
+                <w:b/>
+                <w:bCs/>
+                <w:sz w:val="30"/>
+                <w:szCs w:val="30"/>
+              </w:rPr>
+            </w:pPr>
+            <w:r>
+              <w:rPr>
+                <w:rFonts w:ascii="Aptos" w:hAnsi="Aptos" w:cs="Times New Roman"/>
+                <w:b/>
+                <w:bCs/>
+                <w:sz w:val="30"/>
+                <w:szCs w:val="30"/>
+              </w:rPr>
+              <w:t>Operazioni</w:t>
+            </w:r>
+          </w:p>
+        </w:tc>
+        <w:tc>
+          <w:tcPr>
+            <w:tcW w:w="4814" w:type="dxa"/>
+          </w:tcPr>
+          <w:p>
+            <w:pPr>
+              <w:jc w:val="both"/>
+              <w:rPr>
+                <w:rFonts w:ascii="Aptos" w:hAnsi="Aptos" w:cs="Times New Roman"/>
+                <w:sz w:val="30"/>
+                <w:szCs w:val="30"/>
+              </w:rPr>
+            </w:pPr>
+            <w:r>
+              <w:rPr>
+                <w:rFonts w:ascii="Aptos" w:hAnsi="Aptos" w:cs="Times New Roman"/>
+                <w:sz w:val="28"/>
+                <w:szCs w:val="28"/>
+              </w:rPr>
+              <w:t>eliminaAppunto</w:t>
+            </w:r>
+            <w:r>
+              <w:rPr>
+                <w:rFonts w:ascii="Aptos" w:hAnsi="Aptos" w:cs="Times New Roman"/>
+                <w:sz w:val="30"/>
+                <w:szCs w:val="30"/>
+              </w:rPr>
+              <w:t xml:space="preserve"> ()</w:t>
+            </w:r>
+          </w:p>
+        </w:tc>
+      </w:tr>
+      <w:tr>
+        <w:tc>
+          <w:tcPr>
+            <w:tcW w:w="4814" w:type="dxa"/>
+          </w:tcPr>
+          <w:p>
+            <w:pPr>
+              <w:jc w:val="both"/>
+              <w:rPr>
+                <w:rFonts w:ascii="Aptos" w:hAnsi="Aptos" w:cs="Times New Roman"/>
+                <w:b/>
+                <w:bCs/>
+                <w:sz w:val="30"/>
+                <w:szCs w:val="30"/>
+              </w:rPr>
+            </w:pPr>
+            <w:r>
+              <w:rPr>
+                <w:rFonts w:ascii="Aptos" w:hAnsi="Aptos" w:cs="Times New Roman"/>
+                <w:b/>
+                <w:bCs/>
+                <w:sz w:val="30"/>
+                <w:szCs w:val="30"/>
+              </w:rPr>
+              <w:t>Riferimenti</w:t>
+            </w:r>
+          </w:p>
+        </w:tc>
+        <w:tc>
+          <w:tcPr>
+            <w:tcW w:w="4814" w:type="dxa"/>
+          </w:tcPr>
+          <w:p>
+            <w:pPr>
+              <w:jc w:val="both"/>
+              <w:rPr>
+                <w:rFonts w:ascii="Aptos" w:hAnsi="Aptos" w:cs="Times New Roman"/>
+                <w:sz w:val="30"/>
+                <w:szCs w:val="30"/>
+              </w:rPr>
+            </w:pPr>
+            <w:r>
+              <w:rPr>
+                <w:rFonts w:ascii="Aptos" w:hAnsi="Aptos" w:cs="Times New Roman"/>
+                <w:sz w:val="30"/>
+                <w:szCs w:val="30"/>
+              </w:rPr>
+              <w:t>UC8</w:t>
+            </w:r>
+            <w:r>
+              <w:rPr>
+                <w:rFonts w:ascii="Aptos" w:hAnsi="Aptos" w:cs="Times New Roman"/>
+                <w:sz w:val="30"/>
+                <w:szCs w:val="30"/>
+              </w:rPr>
+              <w:t xml:space="preserve">: </w:t>
+            </w:r>
+            <w:r>
+              <w:rPr>
+                <w:rFonts w:ascii="Aptos" w:hAnsi="Aptos" w:cs="Times New Roman"/>
+                <w:sz w:val="30"/>
+                <w:szCs w:val="30"/>
+              </w:rPr>
+              <w:t>Carica appunto.</w:t>
+            </w:r>
+          </w:p>
+        </w:tc>
+      </w:tr>
+      <w:tr>
+        <w:tc>
+          <w:tcPr>
+            <w:tcW w:w="4814" w:type="dxa"/>
+          </w:tcPr>
+          <w:p>
+            <w:pPr>
+              <w:jc w:val="both"/>
+              <w:rPr>
+                <w:rFonts w:ascii="Aptos" w:hAnsi="Aptos" w:cs="Times New Roman"/>
+                <w:b/>
+                <w:bCs/>
+                <w:sz w:val="30"/>
+                <w:szCs w:val="30"/>
+              </w:rPr>
+            </w:pPr>
+            <w:r>
+              <w:rPr>
+                <w:rFonts w:ascii="Aptos" w:hAnsi="Aptos" w:cs="Times New Roman"/>
+                <w:b/>
+                <w:bCs/>
+                <w:sz w:val="30"/>
+                <w:szCs w:val="30"/>
+              </w:rPr>
+              <w:t>Pre-condizioni</w:t>
+            </w:r>
+          </w:p>
+        </w:tc>
+        <w:tc>
+          <w:tcPr>
+            <w:tcW w:w="4814" w:type="dxa"/>
+          </w:tcPr>
+          <w:p>
+            <w:pPr>
+              <w:jc w:val="both"/>
+              <w:rPr>
+                <w:rFonts w:ascii="Aptos" w:hAnsi="Aptos" w:cs="Times New Roman"/>
+                <w:sz w:val="30"/>
+                <w:szCs w:val="30"/>
+              </w:rPr>
+            </w:pPr>
+            <w:r>
+              <w:rPr>
+                <w:rFonts w:ascii="Aptos" w:hAnsi="Aptos" w:cs="Times New Roman"/>
+                <w:sz w:val="30"/>
+                <w:szCs w:val="30"/>
+              </w:rPr>
+              <w:t>Lo studente è iscritto nel sistema.</w:t>
+            </w:r>
+          </w:p>
+        </w:tc>
+      </w:tr>
+      <w:tr>
+        <w:tc>
+          <w:tcPr>
+            <w:tcW w:w="4814" w:type="dxa"/>
+          </w:tcPr>
+          <w:p>
+            <w:pPr>
+              <w:jc w:val="both"/>
+              <w:rPr>
+                <w:rFonts w:ascii="Aptos" w:hAnsi="Aptos" w:cs="Times New Roman"/>
+                <w:b/>
+                <w:bCs/>
+                <w:sz w:val="30"/>
+                <w:szCs w:val="30"/>
+              </w:rPr>
+            </w:pPr>
+            <w:r>
+              <w:rPr>
+                <w:rFonts w:ascii="Aptos" w:hAnsi="Aptos" w:cs="Times New Roman"/>
+                <w:b/>
+                <w:bCs/>
+                <w:sz w:val="30"/>
+                <w:szCs w:val="30"/>
+              </w:rPr>
+              <w:t>Post-condizioni</w:t>
+            </w:r>
+          </w:p>
+        </w:tc>
+        <w:tc>
+          <w:tcPr>
+            <w:tcW w:w="4814" w:type="dxa"/>
+          </w:tcPr>
+          <w:p>
+            <w:pPr>
+              <w:jc w:val="both"/>
+              <w:rPr>
+                <w:rFonts w:ascii="Aptos" w:hAnsi="Aptos" w:cs="Times New Roman"/>
+                <w:sz w:val="30"/>
+                <w:szCs w:val="30"/>
+              </w:rPr>
+            </w:pPr>
+            <w:r>
+              <w:rPr>
+                <w:rFonts w:ascii="Aptos" w:hAnsi="Aptos" w:cs="Times New Roman"/>
+                <w:sz w:val="30"/>
+                <w:szCs w:val="30"/>
+              </w:rPr>
+              <w:t>Lo studente è portato alla pagina principale dell’app, già autenticato. L’appunto non è più accessibile, un altro identico potrebbe essere ricaricato.</w:t>
+            </w:r>
+          </w:p>
+        </w:tc>
+      </w:tr>
+    </w:tbl>
+    <w:p>
+      <w:pPr>
+        <w:rPr>
+          <w:sz w:val="28"/>
+          <w:szCs w:val="28"/>
+        </w:rPr>
+      </w:pPr>
+    </w:p>
+    <w:p>
+      <w:pPr>
+        <w:rPr>
+          <w:rFonts w:ascii="Aptos" w:hAnsi="Aptos" w:cs="Times New Roman"/>
+          <w:sz w:val="28"/>
+          <w:szCs w:val="28"/>
+        </w:rPr>
+      </w:pPr>
+      <w:r>
+        <w:rPr>
+          <w:rFonts w:ascii="Aptos" w:hAnsi="Aptos" w:cs="Times New Roman"/>
+          <w:sz w:val="28"/>
+          <w:szCs w:val="28"/>
+        </w:rPr>
+        <w:t xml:space="preserve">Contratto CO3: </w:t>
+      </w:r>
+      <w:r>
+        <w:rPr>
+          <w:rFonts w:ascii="Aptos" w:hAnsi="Aptos" w:cs="Times New Roman"/>
+          <w:sz w:val="28"/>
+          <w:szCs w:val="28"/>
+        </w:rPr>
+        <w:t>selezionaAppunto</w:t>
+      </w:r>
+    </w:p>
+    <w:tbl>
+      <w:tblPr>
+        <w:tblStyle w:val="Grigliatabella"/>
+        <w:tblW w:w="0" w:type="auto"/>
+        <w:tblLook w:val="04A0" w:firstRow="1" w:lastRow="0" w:firstColumn="1" w:lastColumn="0" w:noHBand="0" w:noVBand="1"/>
+      </w:tblPr>
+      <w:tblGrid>
+        <w:gridCol w:w="4814"/>
+        <w:gridCol w:w="4814"/>
+      </w:tblGrid>
+      <w:tr>
+        <w:tc>
+          <w:tcPr>
+            <w:tcW w:w="4814" w:type="dxa"/>
+          </w:tcPr>
+          <w:p>
+            <w:pPr>
+              <w:jc w:val="both"/>
+              <w:rPr>
+                <w:rFonts w:ascii="Aptos" w:hAnsi="Aptos" w:cs="Times New Roman"/>
+                <w:b/>
+                <w:bCs/>
+                <w:sz w:val="30"/>
+                <w:szCs w:val="30"/>
+              </w:rPr>
+            </w:pPr>
+            <w:r>
+              <w:rPr>
+                <w:rFonts w:ascii="Aptos" w:hAnsi="Aptos" w:cs="Times New Roman"/>
+                <w:b/>
+                <w:bCs/>
+                <w:sz w:val="30"/>
+                <w:szCs w:val="30"/>
+              </w:rPr>
+              <w:t>Operazioni</w:t>
+            </w:r>
+          </w:p>
+        </w:tc>
+        <w:tc>
+          <w:tcPr>
+            <w:tcW w:w="4814" w:type="dxa"/>
+          </w:tcPr>
+          <w:p>
+            <w:pPr>
+              <w:jc w:val="both"/>
+              <w:rPr>
+                <w:rFonts w:ascii="Aptos" w:hAnsi="Aptos" w:cs="Times New Roman"/>
+                <w:sz w:val="30"/>
+                <w:szCs w:val="30"/>
+              </w:rPr>
+            </w:pPr>
+            <w:r>
+              <w:rPr>
+                <w:rFonts w:ascii="Aptos" w:hAnsi="Aptos" w:cs="Times New Roman"/>
+                <w:sz w:val="28"/>
+                <w:szCs w:val="28"/>
+              </w:rPr>
+              <w:t>selezionaAppunto</w:t>
+            </w:r>
+            <w:r>
+              <w:rPr>
+                <w:rFonts w:ascii="Aptos" w:hAnsi="Aptos" w:cs="Times New Roman"/>
+                <w:sz w:val="30"/>
+                <w:szCs w:val="30"/>
+              </w:rPr>
+              <w:t xml:space="preserve"> </w:t>
+            </w:r>
+            <w:r>
+              <w:rPr>
+                <w:rFonts w:ascii="Aptos" w:hAnsi="Aptos" w:cs="Times New Roman"/>
+                <w:sz w:val="30"/>
+                <w:szCs w:val="30"/>
+              </w:rPr>
+              <w:t>()</w:t>
+            </w:r>
+          </w:p>
+        </w:tc>
+      </w:tr>
+      <w:tr>
+        <w:tc>
+          <w:tcPr>
+            <w:tcW w:w="4814" w:type="dxa"/>
+          </w:tcPr>
+          <w:p>
+            <w:pPr>
+              <w:jc w:val="both"/>
+              <w:rPr>
+                <w:rFonts w:ascii="Aptos" w:hAnsi="Aptos" w:cs="Times New Roman"/>
+                <w:b/>
+                <w:bCs/>
+                <w:sz w:val="30"/>
+                <w:szCs w:val="30"/>
+              </w:rPr>
+            </w:pPr>
+            <w:r>
+              <w:rPr>
+                <w:rFonts w:ascii="Aptos" w:hAnsi="Aptos" w:cs="Times New Roman"/>
+                <w:b/>
+                <w:bCs/>
+                <w:sz w:val="30"/>
+                <w:szCs w:val="30"/>
+              </w:rPr>
+              <w:t>Riferimenti</w:t>
+            </w:r>
+          </w:p>
+        </w:tc>
+        <w:tc>
+          <w:tcPr>
+            <w:tcW w:w="4814" w:type="dxa"/>
+          </w:tcPr>
+          <w:p>
+            <w:pPr>
+              <w:jc w:val="both"/>
+              <w:rPr>
+                <w:rFonts w:ascii="Aptos" w:hAnsi="Aptos" w:cs="Times New Roman"/>
+                <w:sz w:val="30"/>
+                <w:szCs w:val="30"/>
+              </w:rPr>
+            </w:pPr>
+            <w:r>
+              <w:rPr>
+                <w:rFonts w:ascii="Aptos" w:hAnsi="Aptos" w:cs="Times New Roman"/>
+                <w:sz w:val="30"/>
+                <w:szCs w:val="30"/>
+              </w:rPr>
+              <w:t>UC</w:t>
+            </w:r>
+            <w:r>
+              <w:rPr>
+                <w:rFonts w:ascii="Aptos" w:hAnsi="Aptos" w:cs="Times New Roman"/>
+                <w:sz w:val="30"/>
+                <w:szCs w:val="30"/>
+              </w:rPr>
+              <w:t>8</w:t>
+            </w:r>
+            <w:r>
+              <w:rPr>
+                <w:rFonts w:ascii="Aptos" w:hAnsi="Aptos" w:cs="Times New Roman"/>
+                <w:sz w:val="30"/>
+                <w:szCs w:val="30"/>
+              </w:rPr>
+              <w:t xml:space="preserve">: </w:t>
+            </w:r>
+            <w:r>
+              <w:rPr>
+                <w:rFonts w:ascii="Aptos" w:hAnsi="Aptos" w:cs="Times New Roman"/>
+                <w:sz w:val="30"/>
+                <w:szCs w:val="30"/>
+              </w:rPr>
+              <w:t xml:space="preserve">Carica </w:t>
+            </w:r>
+            <w:r>
+              <w:rPr>
+                <w:rFonts w:ascii="Aptos" w:hAnsi="Aptos" w:cs="Times New Roman"/>
+                <w:sz w:val="30"/>
+                <w:szCs w:val="30"/>
+              </w:rPr>
+              <w:t>appunto</w:t>
+            </w:r>
+            <w:r>
+              <w:rPr>
+                <w:rFonts w:ascii="Aptos" w:hAnsi="Aptos" w:cs="Times New Roman"/>
+                <w:sz w:val="30"/>
+                <w:szCs w:val="30"/>
+              </w:rPr>
+              <w:t>.</w:t>
+            </w:r>
+          </w:p>
+        </w:tc>
+      </w:tr>
+      <w:tr>
+        <w:tc>
+          <w:tcPr>
+            <w:tcW w:w="4814" w:type="dxa"/>
+          </w:tcPr>
+          <w:p>
+            <w:pPr>
+              <w:jc w:val="both"/>
+              <w:rPr>
+                <w:rFonts w:ascii="Aptos" w:hAnsi="Aptos" w:cs="Times New Roman"/>
+                <w:b/>
+                <w:bCs/>
+                <w:sz w:val="30"/>
+                <w:szCs w:val="30"/>
+              </w:rPr>
+            </w:pPr>
+            <w:r>
+              <w:rPr>
+                <w:rFonts w:ascii="Aptos" w:hAnsi="Aptos" w:cs="Times New Roman"/>
+                <w:b/>
+                <w:bCs/>
+                <w:sz w:val="30"/>
+                <w:szCs w:val="30"/>
+              </w:rPr>
+              <w:t>Pre-condizioni</w:t>
+            </w:r>
+          </w:p>
+        </w:tc>
+        <w:tc>
+          <w:tcPr>
+            <w:tcW w:w="4814" w:type="dxa"/>
+          </w:tcPr>
+          <w:p>
+            <w:pPr>
+              <w:jc w:val="both"/>
+              <w:rPr>
+                <w:rFonts w:ascii="Aptos" w:hAnsi="Aptos" w:cs="Times New Roman"/>
+                <w:sz w:val="30"/>
+                <w:szCs w:val="30"/>
+              </w:rPr>
+            </w:pPr>
+            <w:r>
+              <w:rPr>
+                <w:rFonts w:ascii="Aptos" w:hAnsi="Aptos" w:cs="Times New Roman"/>
+                <w:sz w:val="30"/>
+                <w:szCs w:val="30"/>
+              </w:rPr>
+              <w:t>Lo studente</w:t>
+            </w:r>
+            <w:r>
+              <w:rPr>
+                <w:rFonts w:ascii="Aptos" w:hAnsi="Aptos" w:cs="Times New Roman"/>
+                <w:sz w:val="30"/>
+                <w:szCs w:val="30"/>
+              </w:rPr>
+              <w:t xml:space="preserve"> è in fase di eliminazione dell’appunto.</w:t>
+            </w:r>
+          </w:p>
+        </w:tc>
+      </w:tr>
+      <w:tr>
+        <w:tc>
+          <w:tcPr>
+            <w:tcW w:w="4814" w:type="dxa"/>
+          </w:tcPr>
+          <w:p>
+            <w:pPr>
+              <w:jc w:val="both"/>
+              <w:rPr>
+                <w:rFonts w:ascii="Aptos" w:hAnsi="Aptos" w:cs="Times New Roman"/>
+                <w:b/>
+                <w:bCs/>
+                <w:sz w:val="30"/>
+                <w:szCs w:val="30"/>
+              </w:rPr>
+            </w:pPr>
+            <w:r>
+              <w:rPr>
+                <w:rFonts w:ascii="Aptos" w:hAnsi="Aptos" w:cs="Times New Roman"/>
+                <w:b/>
+                <w:bCs/>
+                <w:sz w:val="30"/>
+                <w:szCs w:val="30"/>
+              </w:rPr>
+              <w:t>Post-condizioni</w:t>
+            </w:r>
+          </w:p>
+        </w:tc>
+        <w:tc>
+          <w:tcPr>
+            <w:tcW w:w="4814" w:type="dxa"/>
+          </w:tcPr>
+          <w:p>
+            <w:pPr>
+              <w:jc w:val="both"/>
+              <w:rPr>
+                <w:rFonts w:ascii="Aptos" w:hAnsi="Aptos" w:cs="Times New Roman"/>
+                <w:sz w:val="30"/>
+                <w:szCs w:val="30"/>
+              </w:rPr>
+            </w:pPr>
+            <w:r>
+              <w:rPr>
+                <w:rFonts w:ascii="Aptos" w:hAnsi="Aptos" w:cs="Times New Roman"/>
+                <w:sz w:val="30"/>
+                <w:szCs w:val="30"/>
+              </w:rPr>
+              <w:t>Il sistema continua con l’eliminazione de</w:t>
+            </w:r>
+            <w:r>
+              <w:rPr>
+                <w:rFonts w:ascii="Aptos" w:hAnsi="Aptos" w:cs="Times New Roman"/>
+                <w:sz w:val="30"/>
+                <w:szCs w:val="30"/>
+              </w:rPr>
+              <w:t>ll’appunto.</w:t>
+            </w:r>
+            <w:r>
+              <w:rPr>
+                <w:rFonts w:ascii="Aptos" w:hAnsi="Aptos" w:cs="Times New Roman"/>
+                <w:sz w:val="30"/>
+                <w:szCs w:val="30"/>
+              </w:rPr>
+              <w:t>.</w:t>
+            </w:r>
+          </w:p>
+        </w:tc>
+      </w:tr>
+    </w:tbl>
+    <w:p>
+      <w:pPr>
+        <w:rPr>
+          <w:sz w:val="28"/>
+          <w:szCs w:val="28"/>
+        </w:rPr>
+      </w:pPr>
+    </w:p>
+    <w:p>
+      <w:pPr>
         <w:jc w:val="both"/>
         <w:rPr>
           <w:rFonts w:ascii="Aptos" w:hAnsi="Aptos" w:cs="Times New Roman"/>
@@ -9952,10 +11841,7 @@
           <w:szCs w:val="36"/>
         </w:rPr>
       </w:pPr>
-    </w:p>
-    <w:p>
-      <w:pPr>
-        <w:jc w:val="both"/>
+      <w:r>
         <w:rPr>
           <w:rFonts w:ascii="Aptos" w:hAnsi="Aptos" w:cs="Times New Roman"/>
           <w:b/>
@@ -9965,11 +11851,10 @@
           <w:sz w:val="36"/>
           <w:szCs w:val="36"/>
         </w:rPr>
-      </w:pPr>
-    </w:p>
-    <w:p>
-      <w:pPr>
-        <w:jc w:val="both"/>
+        <w:lastRenderedPageBreak/>
+        <w:t>3</w:t>
+      </w:r>
+      <w:r>
         <w:rPr>
           <w:rFonts w:ascii="Aptos" w:hAnsi="Aptos" w:cs="Times New Roman"/>
           <w:b/>
@@ -9979,11 +11864,9 @@
           <w:sz w:val="36"/>
           <w:szCs w:val="36"/>
         </w:rPr>
-      </w:pPr>
-    </w:p>
-    <w:p>
-      <w:pPr>
-        <w:jc w:val="both"/>
+        <w:t>.</w:t>
+      </w:r>
+      <w:r>
         <w:rPr>
           <w:rFonts w:ascii="Aptos" w:hAnsi="Aptos" w:cs="Times New Roman"/>
           <w:b/>
@@ -9993,11 +11876,9 @@
           <w:sz w:val="36"/>
           <w:szCs w:val="36"/>
         </w:rPr>
-      </w:pPr>
-    </w:p>
-    <w:p>
-      <w:pPr>
-        <w:jc w:val="both"/>
+        <w:t>3</w:t>
+      </w:r>
+      <w:r>
         <w:rPr>
           <w:rFonts w:ascii="Aptos" w:hAnsi="Aptos" w:cs="Times New Roman"/>
           <w:b/>
@@ -10007,124 +11888,6 @@
           <w:sz w:val="36"/>
           <w:szCs w:val="36"/>
         </w:rPr>
-      </w:pPr>
-    </w:p>
-    <w:p>
-      <w:pPr>
-        <w:jc w:val="both"/>
-        <w:rPr>
-          <w:rFonts w:ascii="Aptos" w:hAnsi="Aptos" w:cs="Times New Roman"/>
-          <w:b/>
-          <w:bCs/>
-          <w:i/>
-          <w:iCs/>
-          <w:sz w:val="36"/>
-          <w:szCs w:val="36"/>
-        </w:rPr>
-      </w:pPr>
-    </w:p>
-    <w:p>
-      <w:pPr>
-        <w:jc w:val="both"/>
-        <w:rPr>
-          <w:rFonts w:ascii="Aptos" w:hAnsi="Aptos" w:cs="Times New Roman"/>
-          <w:b/>
-          <w:bCs/>
-          <w:i/>
-          <w:iCs/>
-          <w:sz w:val="36"/>
-          <w:szCs w:val="36"/>
-        </w:rPr>
-      </w:pPr>
-    </w:p>
-    <w:p>
-      <w:pPr>
-        <w:jc w:val="both"/>
-        <w:rPr>
-          <w:rFonts w:ascii="Aptos" w:hAnsi="Aptos" w:cs="Times New Roman"/>
-          <w:b/>
-          <w:bCs/>
-          <w:i/>
-          <w:iCs/>
-          <w:sz w:val="36"/>
-          <w:szCs w:val="36"/>
-        </w:rPr>
-      </w:pPr>
-    </w:p>
-    <w:p>
-      <w:pPr>
-        <w:jc w:val="both"/>
-        <w:rPr>
-          <w:rFonts w:ascii="Aptos" w:hAnsi="Aptos" w:cs="Times New Roman"/>
-          <w:b/>
-          <w:bCs/>
-          <w:i/>
-          <w:iCs/>
-          <w:sz w:val="36"/>
-          <w:szCs w:val="36"/>
-        </w:rPr>
-      </w:pPr>
-    </w:p>
-    <w:p>
-      <w:pPr>
-        <w:jc w:val="both"/>
-        <w:rPr>
-          <w:rFonts w:ascii="Aptos" w:hAnsi="Aptos" w:cs="Times New Roman"/>
-          <w:b/>
-          <w:bCs/>
-          <w:i/>
-          <w:iCs/>
-          <w:sz w:val="36"/>
-          <w:szCs w:val="36"/>
-        </w:rPr>
-      </w:pPr>
-      <w:r>
-        <w:rPr>
-          <w:rFonts w:ascii="Aptos" w:hAnsi="Aptos" w:cs="Times New Roman"/>
-          <w:b/>
-          <w:bCs/>
-          <w:i/>
-          <w:iCs/>
-          <w:sz w:val="36"/>
-          <w:szCs w:val="36"/>
-        </w:rPr>
-        <w:lastRenderedPageBreak/>
-        <w:t>3</w:t>
-      </w:r>
-      <w:r>
-        <w:rPr>
-          <w:rFonts w:ascii="Aptos" w:hAnsi="Aptos" w:cs="Times New Roman"/>
-          <w:b/>
-          <w:bCs/>
-          <w:i/>
-          <w:iCs/>
-          <w:sz w:val="36"/>
-          <w:szCs w:val="36"/>
-        </w:rPr>
-        <w:t>.</w:t>
-      </w:r>
-      <w:r>
-        <w:rPr>
-          <w:rFonts w:ascii="Aptos" w:hAnsi="Aptos" w:cs="Times New Roman"/>
-          <w:b/>
-          <w:bCs/>
-          <w:i/>
-          <w:iCs/>
-          <w:sz w:val="36"/>
-          <w:szCs w:val="36"/>
-        </w:rPr>
-        <w:t>3</w:t>
-      </w:r>
-      <w:r>
-        <w:rPr>
-          <w:rFonts w:ascii="Aptos" w:hAnsi="Aptos" w:cs="Times New Roman"/>
-          <w:b/>
-          <w:bCs/>
-          <w:i/>
-          <w:iCs/>
-          <w:sz w:val="36"/>
-          <w:szCs w:val="36"/>
-        </w:rPr>
         <w:t xml:space="preserve"> Progettazione</w:t>
       </w:r>
     </w:p>
@@ -10474,7 +12237,7 @@
           <w:szCs w:val="28"/>
         </w:rPr>
         <w:drawing>
-          <wp:inline distT="0" distB="0" distL="0" distR="0" wp14:anchorId="2B65538A" wp14:editId="24FEA989">
+          <wp:inline distT="0" distB="0" distL="0" distR="0" wp14:anchorId="2B65538A" wp14:editId="72153C95">
             <wp:extent cx="6645910" cy="5334000"/>
             <wp:effectExtent l="0" t="0" r="0" b="0"/>
             <wp:docPr id="2019879516" name="Immagine 11" descr="Immagine che contiene testo, diagramma, Parallelo, numero&#10;&#10;Descrizione generata automaticamente"/>
@@ -10609,25 +12372,194 @@
     <w:p>
       <w:pPr>
         <w:rPr>
-          <w:rFonts w:ascii="Aptos" w:hAnsi="Aptos" w:cs="Times New Roman"/>
-          <w:b/>
-          <w:bCs/>
-          <w:i/>
-          <w:iCs/>
-          <w:sz w:val="28"/>
-          <w:szCs w:val="28"/>
-        </w:rPr>
-      </w:pPr>
-      <w:r>
-        <w:rPr>
-          <w:rFonts w:ascii="Aptos" w:hAnsi="Aptos" w:cs="Times New Roman"/>
-          <w:b/>
-          <w:bCs/>
-          <w:i/>
-          <w:iCs/>
-          <w:sz w:val="28"/>
-          <w:szCs w:val="28"/>
-        </w:rPr>
+          <w:sz w:val="28"/>
+          <w:szCs w:val="28"/>
+        </w:rPr>
+      </w:pPr>
+    </w:p>
+    <w:p>
+      <w:pPr>
+        <w:rPr>
+          <w:sz w:val="28"/>
+          <w:szCs w:val="28"/>
+        </w:rPr>
+      </w:pPr>
+      <w:r>
+        <w:rPr>
+          <w:noProof/>
+          <w:sz w:val="28"/>
+          <w:szCs w:val="28"/>
+        </w:rPr>
+        <w:drawing>
+          <wp:inline distT="0" distB="0" distL="0" distR="0" wp14:anchorId="1B115914" wp14:editId="6AE37E84">
+            <wp:extent cx="6645910" cy="2318385"/>
+            <wp:effectExtent l="0" t="0" r="0" b="5715"/>
+            <wp:docPr id="724751508" name="Immagine 2"/>
+            <wp:cNvGraphicFramePr>
+              <a:graphicFrameLocks xmlns:a="http://schemas.openxmlformats.org/drawingml/2006/main" noChangeAspect="1"/>
+            </wp:cNvGraphicFramePr>
+            <a:graphic xmlns:a="http://schemas.openxmlformats.org/drawingml/2006/main">
+              <a:graphicData uri="http://schemas.openxmlformats.org/drawingml/2006/picture">
+                <pic:pic xmlns:pic="http://schemas.openxmlformats.org/drawingml/2006/picture">
+                  <pic:nvPicPr>
+                    <pic:cNvPr id="724751508" name="Immagine 724751508"/>
+                    <pic:cNvPicPr/>
+                  </pic:nvPicPr>
+                  <pic:blipFill>
+                    <a:blip r:embed="rId16" cstate="print">
+                      <a:extLst>
+                        <a:ext uri="{28A0092B-C50C-407E-A947-70E740481C1C}">
+                          <a14:useLocalDpi xmlns:a14="http://schemas.microsoft.com/office/drawing/2010/main" val="0"/>
+                        </a:ext>
+                      </a:extLst>
+                    </a:blip>
+                    <a:stretch>
+                      <a:fillRect/>
+                    </a:stretch>
+                  </pic:blipFill>
+                  <pic:spPr>
+                    <a:xfrm>
+                      <a:off x="0" y="0"/>
+                      <a:ext cx="6645910" cy="2318385"/>
+                    </a:xfrm>
+                    <a:prstGeom prst="rect">
+                      <a:avLst/>
+                    </a:prstGeom>
+                  </pic:spPr>
+                </pic:pic>
+              </a:graphicData>
+            </a:graphic>
+          </wp:inline>
+        </w:drawing>
+      </w:r>
+    </w:p>
+    <w:p>
+      <w:pPr>
+        <w:rPr>
+          <w:rFonts w:ascii="Aptos" w:hAnsi="Aptos" w:cs="Times New Roman"/>
+          <w:b/>
+          <w:bCs/>
+          <w:i/>
+          <w:iCs/>
+          <w:sz w:val="28"/>
+          <w:szCs w:val="28"/>
+        </w:rPr>
+      </w:pPr>
+    </w:p>
+    <w:p>
+      <w:pPr>
+        <w:rPr>
+          <w:rFonts w:ascii="Aptos" w:hAnsi="Aptos" w:cs="Times New Roman"/>
+          <w:b/>
+          <w:bCs/>
+          <w:i/>
+          <w:iCs/>
+          <w:sz w:val="28"/>
+          <w:szCs w:val="28"/>
+        </w:rPr>
+      </w:pPr>
+    </w:p>
+    <w:p>
+      <w:pPr>
+        <w:rPr>
+          <w:rFonts w:ascii="Aptos" w:hAnsi="Aptos" w:cs="Times New Roman"/>
+          <w:b/>
+          <w:bCs/>
+          <w:i/>
+          <w:iCs/>
+          <w:sz w:val="28"/>
+          <w:szCs w:val="28"/>
+        </w:rPr>
+      </w:pPr>
+    </w:p>
+    <w:p>
+      <w:pPr>
+        <w:rPr>
+          <w:rFonts w:ascii="Aptos" w:hAnsi="Aptos" w:cs="Times New Roman"/>
+          <w:b/>
+          <w:bCs/>
+          <w:i/>
+          <w:iCs/>
+          <w:sz w:val="28"/>
+          <w:szCs w:val="28"/>
+        </w:rPr>
+      </w:pPr>
+    </w:p>
+    <w:p>
+      <w:pPr>
+        <w:rPr>
+          <w:rFonts w:ascii="Aptos" w:hAnsi="Aptos" w:cs="Times New Roman"/>
+          <w:b/>
+          <w:bCs/>
+          <w:i/>
+          <w:iCs/>
+          <w:sz w:val="28"/>
+          <w:szCs w:val="28"/>
+        </w:rPr>
+      </w:pPr>
+    </w:p>
+    <w:p>
+      <w:pPr>
+        <w:rPr>
+          <w:rFonts w:ascii="Aptos" w:hAnsi="Aptos" w:cs="Times New Roman"/>
+          <w:b/>
+          <w:bCs/>
+          <w:i/>
+          <w:iCs/>
+          <w:sz w:val="28"/>
+          <w:szCs w:val="28"/>
+        </w:rPr>
+      </w:pPr>
+    </w:p>
+    <w:p>
+      <w:pPr>
+        <w:rPr>
+          <w:rFonts w:ascii="Aptos" w:hAnsi="Aptos" w:cs="Times New Roman"/>
+          <w:b/>
+          <w:bCs/>
+          <w:i/>
+          <w:iCs/>
+          <w:sz w:val="28"/>
+          <w:szCs w:val="28"/>
+        </w:rPr>
+      </w:pPr>
+    </w:p>
+    <w:p>
+      <w:pPr>
+        <w:rPr>
+          <w:rFonts w:ascii="Aptos" w:hAnsi="Aptos" w:cs="Times New Roman"/>
+          <w:b/>
+          <w:bCs/>
+          <w:i/>
+          <w:iCs/>
+          <w:sz w:val="28"/>
+          <w:szCs w:val="28"/>
+        </w:rPr>
+      </w:pPr>
+    </w:p>
+    <w:p>
+      <w:pPr>
+        <w:rPr>
+          <w:rFonts w:ascii="Aptos" w:hAnsi="Aptos" w:cs="Times New Roman"/>
+          <w:b/>
+          <w:bCs/>
+          <w:i/>
+          <w:iCs/>
+          <w:sz w:val="28"/>
+          <w:szCs w:val="28"/>
+        </w:rPr>
+      </w:pPr>
+      <w:r>
+        <w:rPr>
+          <w:rFonts w:ascii="Aptos" w:hAnsi="Aptos" w:cs="Times New Roman"/>
+          <w:b/>
+          <w:bCs/>
+          <w:i/>
+          <w:iCs/>
+          <w:sz w:val="28"/>
+          <w:szCs w:val="28"/>
+        </w:rPr>
+        <w:lastRenderedPageBreak/>
         <w:t>3.3.1.3. UC4</w:t>
       </w:r>
     </w:p>
@@ -10645,7 +12577,7 @@
           <w:szCs w:val="28"/>
         </w:rPr>
         <w:drawing>
-          <wp:inline distT="0" distB="0" distL="0" distR="0" wp14:anchorId="245FFEA6" wp14:editId="147343D9">
+          <wp:inline distT="0" distB="0" distL="0" distR="0" wp14:anchorId="245FFEA6" wp14:editId="6F24CE8F">
             <wp:extent cx="6645910" cy="3757930"/>
             <wp:effectExtent l="0" t="0" r="0" b="1270"/>
             <wp:docPr id="1063077583" name="Immagine 13"/>
@@ -10660,7 +12592,7 @@
                     <pic:cNvPicPr/>
                   </pic:nvPicPr>
                   <pic:blipFill>
-                    <a:blip r:embed="rId16" cstate="print">
+                    <a:blip r:embed="rId17" cstate="print">
                       <a:extLst>
                         <a:ext uri="{28A0092B-C50C-407E-A947-70E740481C1C}">
                           <a14:useLocalDpi xmlns:a14="http://schemas.microsoft.com/office/drawing/2010/main" val="0"/>
@@ -10702,18 +12634,118 @@
           <w:szCs w:val="28"/>
         </w:rPr>
       </w:pPr>
-    </w:p>
-    <w:p>
-      <w:pPr>
-        <w:rPr>
-          <w:sz w:val="28"/>
-          <w:szCs w:val="28"/>
-        </w:rPr>
-      </w:pPr>
-    </w:p>
-    <w:p>
-      <w:pPr>
-        <w:rPr>
+      <w:r>
+        <w:rPr>
+          <w:noProof/>
+          <w:sz w:val="28"/>
+          <w:szCs w:val="28"/>
+        </w:rPr>
+        <w:drawing>
+          <wp:inline distT="0" distB="0" distL="0" distR="0" wp14:anchorId="3B314C02" wp14:editId="5476C153">
+            <wp:extent cx="6645910" cy="2734945"/>
+            <wp:effectExtent l="0" t="0" r="0" b="0"/>
+            <wp:docPr id="164142809" name="Immagine 3" descr="Immagine che contiene testo, ricevuta, linea, diagramma&#10;&#10;Descrizione generata automaticamente"/>
+            <wp:cNvGraphicFramePr>
+              <a:graphicFrameLocks xmlns:a="http://schemas.openxmlformats.org/drawingml/2006/main" noChangeAspect="1"/>
+            </wp:cNvGraphicFramePr>
+            <a:graphic xmlns:a="http://schemas.openxmlformats.org/drawingml/2006/main">
+              <a:graphicData uri="http://schemas.openxmlformats.org/drawingml/2006/picture">
+                <pic:pic xmlns:pic="http://schemas.openxmlformats.org/drawingml/2006/picture">
+                  <pic:nvPicPr>
+                    <pic:cNvPr id="164142809" name="Immagine 3" descr="Immagine che contiene testo, ricevuta, linea, diagramma&#10;&#10;Descrizione generata automaticamente"/>
+                    <pic:cNvPicPr/>
+                  </pic:nvPicPr>
+                  <pic:blipFill>
+                    <a:blip r:embed="rId18" cstate="print">
+                      <a:extLst>
+                        <a:ext uri="{28A0092B-C50C-407E-A947-70E740481C1C}">
+                          <a14:useLocalDpi xmlns:a14="http://schemas.microsoft.com/office/drawing/2010/main" val="0"/>
+                        </a:ext>
+                      </a:extLst>
+                    </a:blip>
+                    <a:stretch>
+                      <a:fillRect/>
+                    </a:stretch>
+                  </pic:blipFill>
+                  <pic:spPr>
+                    <a:xfrm>
+                      <a:off x="0" y="0"/>
+                      <a:ext cx="6645910" cy="2734945"/>
+                    </a:xfrm>
+                    <a:prstGeom prst="rect">
+                      <a:avLst/>
+                    </a:prstGeom>
+                  </pic:spPr>
+                </pic:pic>
+              </a:graphicData>
+            </a:graphic>
+          </wp:inline>
+        </w:drawing>
+      </w:r>
+    </w:p>
+    <w:p>
+      <w:pPr>
+        <w:rPr>
+          <w:sz w:val="28"/>
+          <w:szCs w:val="28"/>
+        </w:rPr>
+      </w:pPr>
+    </w:p>
+    <w:p>
+      <w:pPr>
+        <w:rPr>
+          <w:sz w:val="28"/>
+          <w:szCs w:val="28"/>
+        </w:rPr>
+      </w:pPr>
+    </w:p>
+    <w:p>
+      <w:pPr>
+        <w:rPr>
+          <w:rFonts w:ascii="Aptos" w:hAnsi="Aptos" w:cs="Times New Roman"/>
+          <w:b/>
+          <w:bCs/>
+          <w:i/>
+          <w:iCs/>
+          <w:sz w:val="28"/>
+          <w:szCs w:val="28"/>
+        </w:rPr>
+      </w:pPr>
+    </w:p>
+    <w:p>
+      <w:pPr>
+        <w:rPr>
+          <w:rFonts w:ascii="Aptos" w:hAnsi="Aptos" w:cs="Times New Roman"/>
+          <w:b/>
+          <w:bCs/>
+          <w:i/>
+          <w:iCs/>
+          <w:sz w:val="28"/>
+          <w:szCs w:val="28"/>
+        </w:rPr>
+      </w:pPr>
+    </w:p>
+    <w:p>
+      <w:pPr>
+        <w:rPr>
+          <w:rFonts w:ascii="Aptos" w:hAnsi="Aptos" w:cs="Times New Roman"/>
+          <w:b/>
+          <w:bCs/>
+          <w:i/>
+          <w:iCs/>
+          <w:sz w:val="28"/>
+          <w:szCs w:val="28"/>
+        </w:rPr>
+      </w:pPr>
+    </w:p>
+    <w:p>
+      <w:pPr>
+        <w:rPr>
+          <w:rFonts w:ascii="Aptos" w:hAnsi="Aptos" w:cs="Times New Roman"/>
+          <w:b/>
+          <w:bCs/>
+          <w:i/>
+          <w:iCs/>
           <w:sz w:val="28"/>
           <w:szCs w:val="28"/>
         </w:rPr>
@@ -10743,6 +12775,62 @@
         </w:rPr>
         <w:lastRenderedPageBreak/>
         <w:t>3.3.1.4. UC5</w:t>
+      </w:r>
+    </w:p>
+    <w:p>
+      <w:pPr>
+        <w:rPr>
+          <w:sz w:val="28"/>
+          <w:szCs w:val="28"/>
+        </w:rPr>
+      </w:pPr>
+      <w:r>
+        <w:rPr>
+          <w:noProof/>
+          <w:sz w:val="28"/>
+          <w:szCs w:val="28"/>
+        </w:rPr>
+        <w:drawing>
+          <wp:inline distT="0" distB="0" distL="0" distR="0" wp14:anchorId="142B7255" wp14:editId="2179B08C">
+            <wp:extent cx="6645910" cy="2941320"/>
+            <wp:effectExtent l="0" t="0" r="0" b="5080"/>
+            <wp:docPr id="1844410894" name="Immagine 4" descr="Immagine che contiene testo, linea, diagramma, ricevuta&#10;&#10;Descrizione generata automaticamente"/>
+            <wp:cNvGraphicFramePr>
+              <a:graphicFrameLocks xmlns:a="http://schemas.openxmlformats.org/drawingml/2006/main" noChangeAspect="1"/>
+            </wp:cNvGraphicFramePr>
+            <a:graphic xmlns:a="http://schemas.openxmlformats.org/drawingml/2006/main">
+              <a:graphicData uri="http://schemas.openxmlformats.org/drawingml/2006/picture">
+                <pic:pic xmlns:pic="http://schemas.openxmlformats.org/drawingml/2006/picture">
+                  <pic:nvPicPr>
+                    <pic:cNvPr id="1844410894" name="Immagine 4" descr="Immagine che contiene testo, linea, diagramma, ricevuta&#10;&#10;Descrizione generata automaticamente"/>
+                    <pic:cNvPicPr/>
+                  </pic:nvPicPr>
+                  <pic:blipFill>
+                    <a:blip r:embed="rId19" cstate="print">
+                      <a:extLst>
+                        <a:ext uri="{28A0092B-C50C-407E-A947-70E740481C1C}">
+                          <a14:useLocalDpi xmlns:a14="http://schemas.microsoft.com/office/drawing/2010/main" val="0"/>
+                        </a:ext>
+                      </a:extLst>
+                    </a:blip>
+                    <a:stretch>
+                      <a:fillRect/>
+                    </a:stretch>
+                  </pic:blipFill>
+                  <pic:spPr>
+                    <a:xfrm>
+                      <a:off x="0" y="0"/>
+                      <a:ext cx="6645910" cy="2941320"/>
+                    </a:xfrm>
+                    <a:prstGeom prst="rect">
+                      <a:avLst/>
+                    </a:prstGeom>
+                  </pic:spPr>
+                </pic:pic>
+              </a:graphicData>
+            </a:graphic>
+          </wp:inline>
+        </w:drawing>
       </w:r>
     </w:p>
     <w:p>
@@ -10774,7 +12862,7 @@
                     <pic:cNvPicPr/>
                   </pic:nvPicPr>
                   <pic:blipFill>
-                    <a:blip r:embed="rId17" cstate="print">
+                    <a:blip r:embed="rId20" cstate="print">
                       <a:extLst>
                         <a:ext uri="{28A0092B-C50C-407E-A947-70E740481C1C}">
                           <a14:useLocalDpi xmlns:a14="http://schemas.microsoft.com/office/drawing/2010/main" val="0"/>
@@ -10813,16 +12901,95 @@
           <w:szCs w:val="28"/>
         </w:rPr>
       </w:pPr>
-      <w:r>
-        <w:rPr>
-          <w:rFonts w:ascii="Aptos" w:hAnsi="Aptos" w:cs="Times New Roman"/>
-          <w:b/>
-          <w:bCs/>
-          <w:i/>
-          <w:iCs/>
-          <w:sz w:val="28"/>
-          <w:szCs w:val="28"/>
-        </w:rPr>
+    </w:p>
+    <w:p>
+      <w:pPr>
+        <w:rPr>
+          <w:rFonts w:ascii="Aptos" w:hAnsi="Aptos" w:cs="Times New Roman"/>
+          <w:b/>
+          <w:bCs/>
+          <w:i/>
+          <w:iCs/>
+          <w:sz w:val="28"/>
+          <w:szCs w:val="28"/>
+        </w:rPr>
+      </w:pPr>
+    </w:p>
+    <w:p>
+      <w:pPr>
+        <w:rPr>
+          <w:rFonts w:ascii="Aptos" w:hAnsi="Aptos" w:cs="Times New Roman"/>
+          <w:b/>
+          <w:bCs/>
+          <w:i/>
+          <w:iCs/>
+          <w:sz w:val="28"/>
+          <w:szCs w:val="28"/>
+        </w:rPr>
+      </w:pPr>
+    </w:p>
+    <w:p>
+      <w:pPr>
+        <w:rPr>
+          <w:rFonts w:ascii="Aptos" w:hAnsi="Aptos" w:cs="Times New Roman"/>
+          <w:b/>
+          <w:bCs/>
+          <w:i/>
+          <w:iCs/>
+          <w:sz w:val="28"/>
+          <w:szCs w:val="28"/>
+        </w:rPr>
+      </w:pPr>
+    </w:p>
+    <w:p>
+      <w:pPr>
+        <w:rPr>
+          <w:rFonts w:ascii="Aptos" w:hAnsi="Aptos" w:cs="Times New Roman"/>
+          <w:b/>
+          <w:bCs/>
+          <w:i/>
+          <w:iCs/>
+          <w:sz w:val="28"/>
+          <w:szCs w:val="28"/>
+        </w:rPr>
+      </w:pPr>
+    </w:p>
+    <w:p>
+      <w:pPr>
+        <w:rPr>
+          <w:rFonts w:ascii="Aptos" w:hAnsi="Aptos" w:cs="Times New Roman"/>
+          <w:b/>
+          <w:bCs/>
+          <w:i/>
+          <w:iCs/>
+          <w:sz w:val="28"/>
+          <w:szCs w:val="28"/>
+        </w:rPr>
+      </w:pPr>
+    </w:p>
+    <w:p>
+      <w:pPr>
+        <w:rPr>
+          <w:rFonts w:ascii="Aptos" w:hAnsi="Aptos" w:cs="Times New Roman"/>
+          <w:b/>
+          <w:bCs/>
+          <w:i/>
+          <w:iCs/>
+          <w:sz w:val="28"/>
+          <w:szCs w:val="28"/>
+        </w:rPr>
+      </w:pPr>
+      <w:r>
+        <w:rPr>
+          <w:rFonts w:ascii="Aptos" w:hAnsi="Aptos" w:cs="Times New Roman"/>
+          <w:b/>
+          <w:bCs/>
+          <w:i/>
+          <w:iCs/>
+          <w:sz w:val="28"/>
+          <w:szCs w:val="28"/>
+        </w:rPr>
+        <w:lastRenderedPageBreak/>
         <w:t>3.3.1.5. UC6</w:t>
       </w:r>
     </w:p>
@@ -10841,9 +13008,9 @@
           <w:szCs w:val="28"/>
         </w:rPr>
         <w:drawing>
-          <wp:inline distT="0" distB="0" distL="0" distR="0" wp14:anchorId="2805F6B8" wp14:editId="7F705B80">
-            <wp:extent cx="6151418" cy="4507475"/>
-            <wp:effectExtent l="0" t="0" r="0" b="1270"/>
+          <wp:inline distT="0" distB="0" distL="0" distR="0" wp14:anchorId="2805F6B8" wp14:editId="0F0108E0">
+            <wp:extent cx="5709295" cy="4183507"/>
+            <wp:effectExtent l="0" t="0" r="5715" b="0"/>
             <wp:docPr id="1494601707" name="Immagine 15"/>
             <wp:cNvGraphicFramePr>
               <a:graphicFrameLocks xmlns:a="http://schemas.openxmlformats.org/drawingml/2006/main" noChangeAspect="1"/>
@@ -10856,7 +13023,7 @@
                     <pic:cNvPicPr/>
                   </pic:nvPicPr>
                   <pic:blipFill>
-                    <a:blip r:embed="rId18" cstate="print">
+                    <a:blip r:embed="rId21" cstate="print">
                       <a:extLst>
                         <a:ext uri="{28A0092B-C50C-407E-A947-70E740481C1C}">
                           <a14:useLocalDpi xmlns:a14="http://schemas.microsoft.com/office/drawing/2010/main" val="0"/>
@@ -10870,7 +13037,7 @@
                   <pic:spPr>
                     <a:xfrm>
                       <a:off x="0" y="0"/>
-                      <a:ext cx="6165686" cy="4517930"/>
+                      <a:ext cx="5727681" cy="4196979"/>
                     </a:xfrm>
                     <a:prstGeom prst="rect">
                       <a:avLst/>
@@ -10882,6 +13049,127 @@
           </wp:inline>
         </w:drawing>
       </w:r>
+    </w:p>
+    <w:p>
+      <w:pPr>
+        <w:rPr>
+          <w:sz w:val="28"/>
+          <w:szCs w:val="28"/>
+        </w:rPr>
+      </w:pPr>
+      <w:r>
+        <w:rPr>
+          <w:noProof/>
+          <w:sz w:val="28"/>
+          <w:szCs w:val="28"/>
+        </w:rPr>
+        <w:drawing>
+          <wp:inline distT="0" distB="0" distL="0" distR="0" wp14:anchorId="3DB6296B" wp14:editId="6E716372">
+            <wp:extent cx="6645910" cy="3056890"/>
+            <wp:effectExtent l="0" t="0" r="0" b="3810"/>
+            <wp:docPr id="1234315473" name="Immagine 1" descr="Immagine che contiene diagramma, linea, testo, Parallelo&#10;&#10;Descrizione generata automaticamente"/>
+            <wp:cNvGraphicFramePr>
+              <a:graphicFrameLocks xmlns:a="http://schemas.openxmlformats.org/drawingml/2006/main" noChangeAspect="1"/>
+            </wp:cNvGraphicFramePr>
+            <a:graphic xmlns:a="http://schemas.openxmlformats.org/drawingml/2006/main">
+              <a:graphicData uri="http://schemas.openxmlformats.org/drawingml/2006/picture">
+                <pic:pic xmlns:pic="http://schemas.openxmlformats.org/drawingml/2006/picture">
+                  <pic:nvPicPr>
+                    <pic:cNvPr id="1234315473" name="Immagine 1" descr="Immagine che contiene diagramma, linea, testo, Parallelo&#10;&#10;Descrizione generata automaticamente"/>
+                    <pic:cNvPicPr/>
+                  </pic:nvPicPr>
+                  <pic:blipFill>
+                    <a:blip r:embed="rId22" cstate="print">
+                      <a:extLst>
+                        <a:ext uri="{28A0092B-C50C-407E-A947-70E740481C1C}">
+                          <a14:useLocalDpi xmlns:a14="http://schemas.microsoft.com/office/drawing/2010/main" val="0"/>
+                        </a:ext>
+                      </a:extLst>
+                    </a:blip>
+                    <a:stretch>
+                      <a:fillRect/>
+                    </a:stretch>
+                  </pic:blipFill>
+                  <pic:spPr>
+                    <a:xfrm>
+                      <a:off x="0" y="0"/>
+                      <a:ext cx="6645910" cy="3056890"/>
+                    </a:xfrm>
+                    <a:prstGeom prst="rect">
+                      <a:avLst/>
+                    </a:prstGeom>
+                  </pic:spPr>
+                </pic:pic>
+              </a:graphicData>
+            </a:graphic>
+          </wp:inline>
+        </w:drawing>
+      </w:r>
+    </w:p>
+    <w:p>
+      <w:pPr>
+        <w:rPr>
+          <w:rFonts w:ascii="Aptos" w:hAnsi="Aptos" w:cs="Times New Roman"/>
+          <w:b/>
+          <w:bCs/>
+          <w:i/>
+          <w:iCs/>
+          <w:sz w:val="28"/>
+          <w:szCs w:val="28"/>
+        </w:rPr>
+      </w:pPr>
+    </w:p>
+    <w:p>
+      <w:pPr>
+        <w:rPr>
+          <w:rFonts w:ascii="Aptos" w:hAnsi="Aptos" w:cs="Times New Roman"/>
+          <w:b/>
+          <w:bCs/>
+          <w:i/>
+          <w:iCs/>
+          <w:sz w:val="28"/>
+          <w:szCs w:val="28"/>
+        </w:rPr>
+      </w:pPr>
+    </w:p>
+    <w:p>
+      <w:pPr>
+        <w:rPr>
+          <w:rFonts w:ascii="Aptos" w:hAnsi="Aptos" w:cs="Times New Roman"/>
+          <w:b/>
+          <w:bCs/>
+          <w:i/>
+          <w:iCs/>
+          <w:sz w:val="28"/>
+          <w:szCs w:val="28"/>
+        </w:rPr>
+      </w:pPr>
+    </w:p>
+    <w:p>
+      <w:pPr>
+        <w:rPr>
+          <w:rFonts w:ascii="Aptos" w:hAnsi="Aptos" w:cs="Times New Roman"/>
+          <w:b/>
+          <w:bCs/>
+          <w:i/>
+          <w:iCs/>
+          <w:sz w:val="28"/>
+          <w:szCs w:val="28"/>
+        </w:rPr>
+      </w:pPr>
+    </w:p>
+    <w:p>
+      <w:pPr>
+        <w:rPr>
+          <w:rFonts w:ascii="Aptos" w:hAnsi="Aptos" w:cs="Times New Roman"/>
+          <w:b/>
+          <w:bCs/>
+          <w:i/>
+          <w:iCs/>
+          <w:sz w:val="28"/>
+          <w:szCs w:val="28"/>
+        </w:rPr>
+      </w:pPr>
     </w:p>
     <w:p>
       <w:pPr>
@@ -10939,7 +13227,7 @@
                     <pic:cNvPicPr/>
                   </pic:nvPicPr>
                   <pic:blipFill>
-                    <a:blip r:embed="rId19" cstate="print">
+                    <a:blip r:embed="rId23" cstate="print">
                       <a:extLst>
                         <a:ext uri="{28A0092B-C50C-407E-A947-70E740481C1C}">
                           <a14:useLocalDpi xmlns:a14="http://schemas.microsoft.com/office/drawing/2010/main" val="0"/>
@@ -10968,27 +13256,158 @@
     </w:p>
     <w:p>
       <w:pPr>
-        <w:rPr>
-          <w:rFonts w:ascii="Aptos" w:hAnsi="Aptos" w:cs="Times New Roman"/>
-          <w:b/>
-          <w:bCs/>
-          <w:i/>
-          <w:iCs/>
-          <w:sz w:val="28"/>
-          <w:szCs w:val="28"/>
-        </w:rPr>
-      </w:pPr>
-      <w:r>
-        <w:rPr>
-          <w:rFonts w:ascii="Aptos" w:hAnsi="Aptos" w:cs="Times New Roman"/>
-          <w:b/>
-          <w:bCs/>
-          <w:i/>
-          <w:iCs/>
-          <w:sz w:val="28"/>
-          <w:szCs w:val="28"/>
-        </w:rPr>
-        <w:t>3.3.1.7. UC7</w:t>
+        <w:jc w:val="center"/>
+        <w:rPr>
+          <w:sz w:val="28"/>
+          <w:szCs w:val="28"/>
+        </w:rPr>
+      </w:pPr>
+    </w:p>
+    <w:p>
+      <w:pPr>
+        <w:jc w:val="center"/>
+        <w:rPr>
+          <w:sz w:val="28"/>
+          <w:szCs w:val="28"/>
+        </w:rPr>
+      </w:pPr>
+      <w:r>
+        <w:rPr>
+          <w:noProof/>
+          <w:sz w:val="28"/>
+          <w:szCs w:val="28"/>
+        </w:rPr>
+        <w:drawing>
+          <wp:inline distT="0" distB="0" distL="0" distR="0" wp14:anchorId="08E785C5" wp14:editId="4A14F7F8">
+            <wp:extent cx="6645910" cy="3183255"/>
+            <wp:effectExtent l="0" t="0" r="0" b="4445"/>
+            <wp:docPr id="762499520" name="Immagine 5" descr="Immagine che contiene testo, diagramma, linea, Parallelo&#10;&#10;Descrizione generata automaticamente"/>
+            <wp:cNvGraphicFramePr>
+              <a:graphicFrameLocks xmlns:a="http://schemas.openxmlformats.org/drawingml/2006/main" noChangeAspect="1"/>
+            </wp:cNvGraphicFramePr>
+            <a:graphic xmlns:a="http://schemas.openxmlformats.org/drawingml/2006/main">
+              <a:graphicData uri="http://schemas.openxmlformats.org/drawingml/2006/picture">
+                <pic:pic xmlns:pic="http://schemas.openxmlformats.org/drawingml/2006/picture">
+                  <pic:nvPicPr>
+                    <pic:cNvPr id="762499520" name="Immagine 5" descr="Immagine che contiene testo, diagramma, linea, Parallelo&#10;&#10;Descrizione generata automaticamente"/>
+                    <pic:cNvPicPr/>
+                  </pic:nvPicPr>
+                  <pic:blipFill>
+                    <a:blip r:embed="rId24" cstate="print">
+                      <a:extLst>
+                        <a:ext uri="{28A0092B-C50C-407E-A947-70E740481C1C}">
+                          <a14:useLocalDpi xmlns:a14="http://schemas.microsoft.com/office/drawing/2010/main" val="0"/>
+                        </a:ext>
+                      </a:extLst>
+                    </a:blip>
+                    <a:stretch>
+                      <a:fillRect/>
+                    </a:stretch>
+                  </pic:blipFill>
+                  <pic:spPr>
+                    <a:xfrm>
+                      <a:off x="0" y="0"/>
+                      <a:ext cx="6645910" cy="3183255"/>
+                    </a:xfrm>
+                    <a:prstGeom prst="rect">
+                      <a:avLst/>
+                    </a:prstGeom>
+                  </pic:spPr>
+                </pic:pic>
+              </a:graphicData>
+            </a:graphic>
+          </wp:inline>
+        </w:drawing>
+      </w:r>
+    </w:p>
+    <w:p>
+      <w:pPr>
+        <w:rPr>
+          <w:rFonts w:ascii="Aptos" w:hAnsi="Aptos" w:cs="Times New Roman"/>
+          <w:b/>
+          <w:bCs/>
+          <w:i/>
+          <w:iCs/>
+          <w:sz w:val="28"/>
+          <w:szCs w:val="28"/>
+        </w:rPr>
+      </w:pPr>
+    </w:p>
+    <w:p>
+      <w:pPr>
+        <w:rPr>
+          <w:rFonts w:ascii="Aptos" w:hAnsi="Aptos" w:cs="Times New Roman"/>
+          <w:b/>
+          <w:bCs/>
+          <w:i/>
+          <w:iCs/>
+          <w:sz w:val="28"/>
+          <w:szCs w:val="28"/>
+        </w:rPr>
+      </w:pPr>
+    </w:p>
+    <w:p>
+      <w:pPr>
+        <w:rPr>
+          <w:rFonts w:ascii="Aptos" w:hAnsi="Aptos" w:cs="Times New Roman"/>
+          <w:b/>
+          <w:bCs/>
+          <w:i/>
+          <w:iCs/>
+          <w:sz w:val="28"/>
+          <w:szCs w:val="28"/>
+        </w:rPr>
+      </w:pPr>
+    </w:p>
+    <w:p>
+      <w:pPr>
+        <w:rPr>
+          <w:rFonts w:ascii="Aptos" w:hAnsi="Aptos" w:cs="Times New Roman"/>
+          <w:b/>
+          <w:bCs/>
+          <w:i/>
+          <w:iCs/>
+          <w:sz w:val="28"/>
+          <w:szCs w:val="28"/>
+        </w:rPr>
+      </w:pPr>
+    </w:p>
+    <w:p>
+      <w:pPr>
+        <w:rPr>
+          <w:rFonts w:ascii="Aptos" w:hAnsi="Aptos" w:cs="Times New Roman"/>
+          <w:b/>
+          <w:bCs/>
+          <w:i/>
+          <w:iCs/>
+          <w:sz w:val="28"/>
+          <w:szCs w:val="28"/>
+        </w:rPr>
+      </w:pPr>
+      <w:r>
+        <w:rPr>
+          <w:rFonts w:ascii="Aptos" w:hAnsi="Aptos" w:cs="Times New Roman"/>
+          <w:b/>
+          <w:bCs/>
+          <w:i/>
+          <w:iCs/>
+          <w:sz w:val="28"/>
+          <w:szCs w:val="28"/>
+        </w:rPr>
+        <w:lastRenderedPageBreak/>
+        <w:t xml:space="preserve">3.3.1.7. </w:t>
+      </w:r>
+      <w:r>
+        <w:rPr>
+          <w:rFonts w:ascii="Aptos" w:hAnsi="Aptos" w:cs="Times New Roman"/>
+          <w:b/>
+          <w:bCs/>
+          <w:i/>
+          <w:iCs/>
+          <w:sz w:val="28"/>
+          <w:szCs w:val="28"/>
+        </w:rPr>
+        <w:t>UC8</w:t>
       </w:r>
     </w:p>
     <w:p>
@@ -11020,7 +13439,7 @@
                     <pic:cNvPicPr/>
                   </pic:nvPicPr>
                   <pic:blipFill>
-                    <a:blip r:embed="rId20" cstate="print">
+                    <a:blip r:embed="rId25" cstate="print">
                       <a:extLst>
                         <a:ext uri="{28A0092B-C50C-407E-A947-70E740481C1C}">
                           <a14:useLocalDpi xmlns:a14="http://schemas.microsoft.com/office/drawing/2010/main" val="0"/>
@@ -11058,6 +13477,109 @@
     <w:p>
       <w:pPr>
         <w:rPr>
+          <w:sz w:val="28"/>
+          <w:szCs w:val="28"/>
+        </w:rPr>
+      </w:pPr>
+      <w:r>
+        <w:rPr>
+          <w:noProof/>
+          <w:sz w:val="28"/>
+          <w:szCs w:val="28"/>
+        </w:rPr>
+        <w:drawing>
+          <wp:inline distT="0" distB="0" distL="0" distR="0" wp14:anchorId="1AF555B4" wp14:editId="4C2F351A">
+            <wp:extent cx="6645910" cy="3335020"/>
+            <wp:effectExtent l="0" t="0" r="0" b="5080"/>
+            <wp:docPr id="1079308394" name="Immagine 6" descr="Immagine che contiene testo, diagramma, linea, Parallelo&#10;&#10;Descrizione generata automaticamente"/>
+            <wp:cNvGraphicFramePr>
+              <a:graphicFrameLocks xmlns:a="http://schemas.openxmlformats.org/drawingml/2006/main" noChangeAspect="1"/>
+            </wp:cNvGraphicFramePr>
+            <a:graphic xmlns:a="http://schemas.openxmlformats.org/drawingml/2006/main">
+              <a:graphicData uri="http://schemas.openxmlformats.org/drawingml/2006/picture">
+                <pic:pic xmlns:pic="http://schemas.openxmlformats.org/drawingml/2006/picture">
+                  <pic:nvPicPr>
+                    <pic:cNvPr id="1079308394" name="Immagine 6" descr="Immagine che contiene testo, diagramma, linea, Parallelo&#10;&#10;Descrizione generata automaticamente"/>
+                    <pic:cNvPicPr/>
+                  </pic:nvPicPr>
+                  <pic:blipFill>
+                    <a:blip r:embed="rId26" cstate="print">
+                      <a:extLst>
+                        <a:ext uri="{28A0092B-C50C-407E-A947-70E740481C1C}">
+                          <a14:useLocalDpi xmlns:a14="http://schemas.microsoft.com/office/drawing/2010/main" val="0"/>
+                        </a:ext>
+                      </a:extLst>
+                    </a:blip>
+                    <a:stretch>
+                      <a:fillRect/>
+                    </a:stretch>
+                  </pic:blipFill>
+                  <pic:spPr>
+                    <a:xfrm>
+                      <a:off x="0" y="0"/>
+                      <a:ext cx="6645910" cy="3335020"/>
+                    </a:xfrm>
+                    <a:prstGeom prst="rect">
+                      <a:avLst/>
+                    </a:prstGeom>
+                  </pic:spPr>
+                </pic:pic>
+              </a:graphicData>
+            </a:graphic>
+          </wp:inline>
+        </w:drawing>
+      </w:r>
+    </w:p>
+    <w:p>
+      <w:pPr>
+        <w:rPr>
+          <w:sz w:val="28"/>
+          <w:szCs w:val="28"/>
+        </w:rPr>
+      </w:pPr>
+    </w:p>
+    <w:p>
+      <w:pPr>
+        <w:rPr>
+          <w:rFonts w:ascii="Aptos" w:hAnsi="Aptos" w:cs="Times New Roman"/>
+          <w:b/>
+          <w:bCs/>
+          <w:i/>
+          <w:iCs/>
+          <w:sz w:val="28"/>
+          <w:szCs w:val="28"/>
+        </w:rPr>
+      </w:pPr>
+    </w:p>
+    <w:p>
+      <w:pPr>
+        <w:rPr>
+          <w:rFonts w:ascii="Aptos" w:hAnsi="Aptos" w:cs="Times New Roman"/>
+          <w:b/>
+          <w:bCs/>
+          <w:i/>
+          <w:iCs/>
+          <w:sz w:val="28"/>
+          <w:szCs w:val="28"/>
+        </w:rPr>
+      </w:pPr>
+    </w:p>
+    <w:p>
+      <w:pPr>
+        <w:rPr>
+          <w:rFonts w:ascii="Aptos" w:hAnsi="Aptos" w:cs="Times New Roman"/>
+          <w:b/>
+          <w:bCs/>
+          <w:i/>
+          <w:iCs/>
+          <w:sz w:val="28"/>
+          <w:szCs w:val="28"/>
+        </w:rPr>
+      </w:pPr>
+    </w:p>
+    <w:p>
+      <w:pPr>
+        <w:rPr>
           <w:rFonts w:ascii="Aptos" w:hAnsi="Aptos" w:cs="Times New Roman"/>
           <w:b/>
           <w:bCs/>
@@ -11112,7 +13634,7 @@
           <w:szCs w:val="28"/>
         </w:rPr>
         <w:drawing>
-          <wp:inline distT="0" distB="0" distL="0" distR="0" wp14:anchorId="3E4C1973" wp14:editId="4ADF9BFF">
+          <wp:inline distT="0" distB="0" distL="0" distR="0" wp14:anchorId="3E4C1973" wp14:editId="145D2321">
             <wp:extent cx="6645910" cy="4054475"/>
             <wp:effectExtent l="0" t="0" r="0" b="0"/>
             <wp:docPr id="1202456177" name="Immagine 18"/>
@@ -11127,7 +13649,7 @@
                     <pic:cNvPicPr/>
                   </pic:nvPicPr>
                   <pic:blipFill>
-                    <a:blip r:embed="rId21" cstate="print">
+                    <a:blip r:embed="rId27" cstate="print">
                       <a:extLst>
                         <a:ext uri="{28A0092B-C50C-407E-A947-70E740481C1C}">
                           <a14:useLocalDpi xmlns:a14="http://schemas.microsoft.com/office/drawing/2010/main" val="0"/>
@@ -13525,7 +16047,7 @@
   <w:style w:type="paragraph" w:default="1" w:styleId="Normale">
     <w:name w:val="Normal"/>
     <w:qFormat/>
-    <w:rsid w:val="00DC7FBB"/>
+    <w:rsid w:val="00BD0B61"/>
   </w:style>
   <w:style w:type="paragraph" w:styleId="Titolo1">
     <w:name w:val="heading 1"/>

</xml_diff>